<commit_message>
Sollte wieder laufen :)
</commit_message>
<xml_diff>
--- a/Technische_Doku.docx
+++ b/Technische_Doku.docx
@@ -1,6 +1,6 @@
 
 <file path=word/document.xml><?xml version="1.0" encoding="utf-8"?>
-<w:document xmlns:wpc="http://schemas.microsoft.com/office/word/2010/wordprocessingCanvas" xmlns:mc="http://schemas.openxmlformats.org/markup-compatibility/2006" xmlns:o="urn:schemas-microsoft-com:office:office" xmlns:r="http://schemas.openxmlformats.org/officeDocument/2006/relationships" xmlns:m="http://schemas.openxmlformats.org/officeDocument/2006/math" xmlns:v="urn:schemas-microsoft-com:vml" xmlns:wp14="http://schemas.microsoft.com/office/word/2010/wordprocessingDrawing" xmlns:wp="http://schemas.openxmlformats.org/drawingml/2006/wordprocessingDrawing" xmlns:w10="urn:schemas-microsoft-com:office:word" xmlns:w="http://schemas.openxmlformats.org/wordprocessingml/2006/main" xmlns:w14="http://schemas.microsoft.com/office/word/2010/wordml" xmlns:wpg="http://schemas.microsoft.com/office/word/2010/wordprocessingGroup" xmlns:wpi="http://schemas.microsoft.com/office/word/2010/wordprocessingInk" xmlns:wne="http://schemas.microsoft.com/office/word/2006/wordml" xmlns:wps="http://schemas.microsoft.com/office/word/2010/wordprocessingShape" mc:Ignorable="w14 wp14">
+<w:document xmlns:wpc="http://schemas.microsoft.com/office/word/2010/wordprocessingCanvas" xmlns:cx="http://schemas.microsoft.com/office/drawing/2014/chartex" xmlns:cx1="http://schemas.microsoft.com/office/drawing/2015/9/8/chartex" xmlns:cx2="http://schemas.microsoft.com/office/drawing/2015/10/21/chartex" xmlns:mc="http://schemas.openxmlformats.org/markup-compatibility/2006" xmlns:o="urn:schemas-microsoft-com:office:office" xmlns:r="http://schemas.openxmlformats.org/officeDocument/2006/relationships" xmlns:m="http://schemas.openxmlformats.org/officeDocument/2006/math" xmlns:v="urn:schemas-microsoft-com:vml" xmlns:wp14="http://schemas.microsoft.com/office/word/2010/wordprocessingDrawing" xmlns:wp="http://schemas.openxmlformats.org/drawingml/2006/wordprocessingDrawing" xmlns:w10="urn:schemas-microsoft-com:office:word" xmlns:w="http://schemas.openxmlformats.org/wordprocessingml/2006/main" xmlns:w14="http://schemas.microsoft.com/office/word/2010/wordml" xmlns:w15="http://schemas.microsoft.com/office/word/2012/wordml" xmlns:w16se="http://schemas.microsoft.com/office/word/2015/wordml/symex" xmlns:wpg="http://schemas.microsoft.com/office/word/2010/wordprocessingGroup" xmlns:wpi="http://schemas.microsoft.com/office/word/2010/wordprocessingInk" xmlns:wne="http://schemas.microsoft.com/office/word/2006/wordml" xmlns:wps="http://schemas.microsoft.com/office/word/2010/wordprocessingShape" mc:Ignorable="w14 w15 w16se wp14">
   <w:body>
     <w:p>
       <w:pPr>
@@ -78,121 +78,6 @@
       <w:r>
         <w:t xml:space="preserve">. </w:t>
       </w:r>
-      <w:r>
-        <w:rPr>
-          <w:b/>
-          <w:i/>
-          <w:color w:val="FF0000"/>
-          <w:u w:val="single"/>
-        </w:rPr>
-        <w:t xml:space="preserve">[|Ausschnitt aus dem Klassenmodell für den Service hier </w:t>
-      </w:r>
-      <w:proofErr w:type="spellStart"/>
-      <w:r>
-        <w:rPr>
-          <w:b/>
-          <w:i/>
-          <w:color w:val="FF0000"/>
-          <w:u w:val="single"/>
-        </w:rPr>
-        <w:t>einügen</w:t>
-      </w:r>
-      <w:proofErr w:type="spellEnd"/>
-      <w:r>
-        <w:rPr>
-          <w:b/>
-          <w:i/>
-          <w:color w:val="FF0000"/>
-          <w:u w:val="single"/>
-        </w:rPr>
-        <w:t>!!|]</w:t>
-      </w:r>
-    </w:p>
-    <w:p>
-      <w:r>
-        <w:t xml:space="preserve">Dem Ladenbesitzer steht der </w:t>
-      </w:r>
-      <w:proofErr w:type="spellStart"/>
-      <w:r>
-        <w:t>ShopkeeperService</w:t>
-      </w:r>
-      <w:proofErr w:type="spellEnd"/>
-      <w:r>
-        <w:t xml:space="preserve"> zur Verfügung und dem Kunden der </w:t>
-      </w:r>
-      <w:proofErr w:type="spellStart"/>
-      <w:r>
-        <w:t>ShopService</w:t>
-      </w:r>
-      <w:proofErr w:type="spellEnd"/>
-      <w:r>
-        <w:t xml:space="preserve">, </w:t>
-      </w:r>
-      <w:proofErr w:type="spellStart"/>
-      <w:r>
-        <w:t>CustomerManager</w:t>
-      </w:r>
-      <w:proofErr w:type="spellEnd"/>
-      <w:r>
-        <w:t xml:space="preserve">, </w:t>
-      </w:r>
-      <w:proofErr w:type="spellStart"/>
-      <w:r>
-        <w:t>AccountService</w:t>
-      </w:r>
-      <w:proofErr w:type="spellEnd"/>
-      <w:r>
-        <w:t xml:space="preserve"> sowie </w:t>
-      </w:r>
-      <w:proofErr w:type="spellStart"/>
-      <w:r>
-        <w:t>OrderService</w:t>
-      </w:r>
-      <w:proofErr w:type="spellEnd"/>
-      <w:r>
-        <w:t>.</w:t>
-      </w:r>
-      <w:r>
-        <w:t xml:space="preserve"> Diese werden im Folgenden erläutert.</w:t>
-      </w:r>
-    </w:p>
-    <w:p>
-      <w:pPr>
-        <w:pStyle w:val="berschrift2"/>
-      </w:pPr>
-      <w:r>
-        <w:t>Ladenbesitzer</w:t>
-      </w:r>
-    </w:p>
-    <w:p>
-      <w:r>
-        <w:t>Der Ladenbesitzer kann zentral auf die Lagerverwaltung</w:t>
-      </w:r>
-      <w:r>
-        <w:t xml:space="preserve"> zugreifen</w:t>
-      </w:r>
-      <w:r>
-        <w:t>. Standardmäßig ist es der Benutzer „</w:t>
-      </w:r>
-      <w:proofErr w:type="spellStart"/>
-      <w:r>
-        <w:t>hugo</w:t>
-      </w:r>
-      <w:proofErr w:type="spellEnd"/>
-      <w:r>
-        <w:t>“</w:t>
-      </w:r>
-      <w:r>
-        <w:t>.</w:t>
-      </w:r>
-    </w:p>
-    <w:p>
-      <w:r>
-        <w:t>Das Lager bzw. der Ladenbetreiber-Service ist wie im folgenden Klassenmodell aufgebaut</w:t>
-      </w:r>
-      <w:r>
-        <w:t>.</w:t>
-      </w:r>
     </w:p>
     <w:p>
       <w:r>
@@ -200,12 +85,11 @@
           <w:noProof/>
           <w:lang w:eastAsia="de-DE"/>
         </w:rPr>
-        <w:lastRenderedPageBreak/>
         <w:drawing>
-          <wp:inline distT="0" distB="0" distL="0" distR="0" wp14:anchorId="2F851239" wp14:editId="1F18E136">
-            <wp:extent cx="5741670" cy="5071745"/>
+          <wp:inline distT="0" distB="0" distL="0" distR="0">
+            <wp:extent cx="11116509" cy="3533724"/>
             <wp:effectExtent l="0" t="0" r="0" b="0"/>
-            <wp:docPr id="1" name="Grafik 1" descr="H:\Sachen\GOJA-Projekt\Technische Doku\Klassendiagramm Ausschnitt Shopkeeper.png"/>
+            <wp:docPr id="3" name="Grafik 3" descr="D:\Users\admin\Documents\Semester4\Informationsinfrastrukturen\online-shop-classDiagram_Services.png"/>
             <wp:cNvGraphicFramePr>
               <a:graphicFrameLocks xmlns:a="http://schemas.openxmlformats.org/drawingml/2006/main" noChangeAspect="1"/>
             </wp:cNvGraphicFramePr>
@@ -213,28 +97,26 @@
               <a:graphicData uri="http://schemas.openxmlformats.org/drawingml/2006/picture">
                 <pic:pic xmlns:pic="http://schemas.openxmlformats.org/drawingml/2006/picture">
                   <pic:nvPicPr>
-                    <pic:cNvPr id="0" name="Picture 1" descr="H:\Sachen\GOJA-Projekt\Technische Doku\Klassendiagramm Ausschnitt Shopkeeper.png"/>
+                    <pic:cNvPr id="0" name="Picture 2" descr="D:\Users\admin\Documents\Semester4\Informationsinfrastrukturen\online-shop-classDiagram_Services.png"/>
                     <pic:cNvPicPr>
                       <a:picLocks noChangeAspect="1" noChangeArrowheads="1"/>
                     </pic:cNvPicPr>
                   </pic:nvPicPr>
-                  <pic:blipFill>
-                    <a:blip r:embed="rId6">
+                  <pic:blipFill rotWithShape="1">
+                    <a:blip r:embed="rId6" cstate="print">
                       <a:extLst>
                         <a:ext uri="{28A0092B-C50C-407E-A947-70E740481C1C}">
                           <a14:useLocalDpi xmlns:a14="http://schemas.microsoft.com/office/drawing/2010/main" val="0"/>
                         </a:ext>
                       </a:extLst>
                     </a:blip>
-                    <a:srcRect/>
-                    <a:stretch>
-                      <a:fillRect/>
-                    </a:stretch>
+                    <a:srcRect l="22146" t="4667" r="-22146" b="-4667"/>
+                    <a:stretch/>
                   </pic:blipFill>
                   <pic:spPr bwMode="auto">
                     <a:xfrm>
                       <a:off x="0" y="0"/>
-                      <a:ext cx="5741670" cy="5071745"/>
+                      <a:ext cx="11154923" cy="3545935"/>
                     </a:xfrm>
                     <a:prstGeom prst="rect">
                       <a:avLst/>
@@ -252,6 +134,117 @@
       </w:r>
     </w:p>
     <w:p>
+      <w:r>
+        <w:t>Dem Ladenbesitzer steht der ShopkeeperService zur Verfügung und dem Kunden der ShopService, CustomerManager, AccountService sowie OrderService.</w:t>
+      </w:r>
+      <w:r>
+        <w:t xml:space="preserve"> Diese werden im Folgenden erläutert.</w:t>
+      </w:r>
+    </w:p>
+    <w:p>
+      <w:r>
+        <w:br w:type="page"/>
+      </w:r>
+    </w:p>
+    <w:p>
+      <w:pPr>
+        <w:pStyle w:val="berschrift2"/>
+      </w:pPr>
+      <w:r>
+        <w:lastRenderedPageBreak/>
+        <w:t>Ladenbesitzer</w:t>
+      </w:r>
+    </w:p>
+    <w:p>
+      <w:r>
+        <w:rPr>
+          <w:noProof/>
+          <w:lang w:eastAsia="de-DE"/>
+        </w:rPr>
+        <w:drawing>
+          <wp:anchor distT="0" distB="0" distL="114300" distR="114300" simplePos="0" relativeHeight="251657216" behindDoc="0" locked="0" layoutInCell="1" allowOverlap="1" wp14:anchorId="1EE47824" wp14:editId="3DE1AE15">
+            <wp:simplePos x="0" y="0"/>
+            <wp:positionH relativeFrom="column">
+              <wp:posOffset>-506730</wp:posOffset>
+            </wp:positionH>
+            <wp:positionV relativeFrom="paragraph">
+              <wp:posOffset>498475</wp:posOffset>
+            </wp:positionV>
+            <wp:extent cx="7167245" cy="3571875"/>
+            <wp:effectExtent l="0" t="0" r="0" b="0"/>
+            <wp:wrapTopAndBottom/>
+            <wp:docPr id="2" name="Grafik 2" descr="D:\Users\admin\Documents\Semester4\Informationsinfrastrukturen\online-shop-classDiagram_Shopkeeper_20161209.png"/>
+            <wp:cNvGraphicFramePr>
+              <a:graphicFrameLocks xmlns:a="http://schemas.openxmlformats.org/drawingml/2006/main" noChangeAspect="1"/>
+            </wp:cNvGraphicFramePr>
+            <a:graphic xmlns:a="http://schemas.openxmlformats.org/drawingml/2006/main">
+              <a:graphicData uri="http://schemas.openxmlformats.org/drawingml/2006/picture">
+                <pic:pic xmlns:pic="http://schemas.openxmlformats.org/drawingml/2006/picture">
+                  <pic:nvPicPr>
+                    <pic:cNvPr id="0" name="Picture 1" descr="D:\Users\admin\Documents\Semester4\Informationsinfrastrukturen\online-shop-classDiagram_Shopkeeper_20161209.png"/>
+                    <pic:cNvPicPr>
+                      <a:picLocks noChangeAspect="1" noChangeArrowheads="1"/>
+                    </pic:cNvPicPr>
+                  </pic:nvPicPr>
+                  <pic:blipFill rotWithShape="1">
+                    <a:blip r:embed="rId7" cstate="print">
+                      <a:extLst>
+                        <a:ext uri="{28A0092B-C50C-407E-A947-70E740481C1C}">
+                          <a14:useLocalDpi xmlns:a14="http://schemas.microsoft.com/office/drawing/2010/main" val="0"/>
+                        </a:ext>
+                      </a:extLst>
+                    </a:blip>
+                    <a:srcRect l="3832" t="20123" r="12497" b="-3794"/>
+                    <a:stretch/>
+                  </pic:blipFill>
+                  <pic:spPr bwMode="auto">
+                    <a:xfrm>
+                      <a:off x="0" y="0"/>
+                      <a:ext cx="7167245" cy="3571875"/>
+                    </a:xfrm>
+                    <a:prstGeom prst="rect">
+                      <a:avLst/>
+                    </a:prstGeom>
+                    <a:noFill/>
+                    <a:ln>
+                      <a:noFill/>
+                    </a:ln>
+                  </pic:spPr>
+                </pic:pic>
+              </a:graphicData>
+            </a:graphic>
+            <wp14:sizeRelH relativeFrom="margin">
+              <wp14:pctWidth>0</wp14:pctWidth>
+            </wp14:sizeRelH>
+            <wp14:sizeRelV relativeFrom="margin">
+              <wp14:pctHeight>0</wp14:pctHeight>
+            </wp14:sizeRelV>
+          </wp:anchor>
+        </w:drawing>
+      </w:r>
+      <w:r>
+        <w:t>Der Ladenbesitzer kann zentral auf die Lagerverwaltung</w:t>
+      </w:r>
+      <w:r>
+        <w:t xml:space="preserve"> zugreifen</w:t>
+      </w:r>
+      <w:r>
+        <w:t>. Standardmäßig ist es der Benutzer „hugo“</w:t>
+      </w:r>
+      <w:r>
+        <w:t>.</w:t>
+      </w:r>
+    </w:p>
+    <w:p>
+      <w:r>
+        <w:t>Das Lager bzw. der Ladenbetreiber-Service ist wie im folgenden Klassenmodell aufgebaut</w:t>
+      </w:r>
+      <w:r>
+        <w:t>.</w:t>
+      </w:r>
+    </w:p>
+    <w:p/>
+    <w:p>
       <w:pPr>
         <w:pStyle w:val="berschrift3"/>
       </w:pPr>
@@ -282,15 +275,7 @@
         <w:t>, unter der alle weiteren Artikel und Produktgruppen angeordnet sind.</w:t>
       </w:r>
       <w:r>
-        <w:t xml:space="preserve"> (entspricht im Klassenmodell dem </w:t>
-      </w:r>
-      <w:proofErr w:type="spellStart"/>
-      <w:r>
-        <w:t>Shopkeeper</w:t>
-      </w:r>
-      <w:proofErr w:type="spellEnd"/>
-      <w:r>
-        <w:t>)</w:t>
+        <w:t xml:space="preserve"> (entspricht im Klassenmodell dem Shopkeeper)</w:t>
       </w:r>
     </w:p>
     <w:p>
@@ -349,13 +334,8 @@
     </w:p>
     <w:p>
       <w:r>
-        <w:t xml:space="preserve">Es besteht die Möglichkeit, über die Methode </w:t>
-      </w:r>
-      <w:proofErr w:type="spellStart"/>
-      <w:r>
-        <w:t>addItem</w:t>
-      </w:r>
-      <w:proofErr w:type="spellEnd"/>
+        <w:t>Es besteht die Möglichkeit, über die Methode addItem</w:t>
+      </w:r>
       <w:r>
         <w:t>(Item</w:t>
       </w:r>
@@ -371,7 +351,6 @@
         <w:pStyle w:val="berschrift3"/>
       </w:pPr>
       <w:r>
-        <w:lastRenderedPageBreak/>
         <w:t>Artikel</w:t>
       </w:r>
     </w:p>
@@ -406,13 +385,8 @@
       <w:r>
         <w:t xml:space="preserve"> </w:t>
       </w:r>
-      <w:proofErr w:type="spellStart"/>
-      <w:r>
-        <w:t>changeDescription</w:t>
-      </w:r>
-      <w:proofErr w:type="spellEnd"/>
-      <w:r>
-        <w:t>(String)</w:t>
+      <w:r>
+        <w:t>changeDescription(String)</w:t>
       </w:r>
     </w:p>
     <w:p>
@@ -427,18 +401,14 @@
         <w:rPr>
           <w:b/>
         </w:rPr>
+        <w:lastRenderedPageBreak/>
         <w:t>Artikelpreis ändern –</w:t>
       </w:r>
       <w:r>
         <w:t xml:space="preserve"> </w:t>
       </w:r>
-      <w:proofErr w:type="spellStart"/>
-      <w:r>
-        <w:t>changePrice</w:t>
-      </w:r>
-      <w:proofErr w:type="spellEnd"/>
-      <w:r>
-        <w:t>(Integer)</w:t>
+      <w:r>
+        <w:t>changePrice(Integer)</w:t>
       </w:r>
     </w:p>
     <w:p>
@@ -458,13 +428,8 @@
       <w:r>
         <w:t xml:space="preserve"> </w:t>
       </w:r>
-      <w:proofErr w:type="spellStart"/>
-      <w:r>
-        <w:t>changeManuDelivery</w:t>
-      </w:r>
-      <w:proofErr w:type="spellEnd"/>
-      <w:r>
-        <w:t>(Integer)</w:t>
+      <w:r>
+        <w:t>changeManuDelivery(Integer)</w:t>
       </w:r>
     </w:p>
     <w:p>
@@ -484,21 +449,8 @@
       <w:r>
         <w:t xml:space="preserve"> </w:t>
       </w:r>
-      <w:proofErr w:type="spellStart"/>
-      <w:r>
-        <w:t>changeProductGroup</w:t>
-      </w:r>
-      <w:proofErr w:type="spellEnd"/>
-      <w:r>
-        <w:t>(</w:t>
-      </w:r>
-      <w:proofErr w:type="spellStart"/>
-      <w:r>
-        <w:t>ProductGroup</w:t>
-      </w:r>
-      <w:proofErr w:type="spellEnd"/>
-      <w:r>
-        <w:t>)</w:t>
+      <w:r>
+        <w:t>changeProductGroup(ProductGroup)</w:t>
       </w:r>
       <w:r>
         <w:t xml:space="preserve"> </w:t>
@@ -521,15 +473,7 @@
         <w:t xml:space="preserve"> diesen direkt ausgeführt</w:t>
       </w:r>
       <w:r>
-        <w:t xml:space="preserve"> werden und werden nicht über den </w:t>
-      </w:r>
-      <w:proofErr w:type="spellStart"/>
-      <w:r>
-        <w:t>Article</w:t>
-      </w:r>
-      <w:proofErr w:type="spellEnd"/>
-      <w:r>
-        <w:t xml:space="preserve"> delegiert.</w:t>
+        <w:t xml:space="preserve"> werden und werden nicht über den Article delegiert.</w:t>
       </w:r>
     </w:p>
     <w:p>
@@ -550,23 +494,7 @@
         <w:t xml:space="preserve"> ein neuer Artikel kann nicht von Kunden bestellt werden. Dazu muss er in den Verkauf genommen werden, was durch die </w:t>
       </w:r>
       <w:r>
-        <w:t xml:space="preserve">Methode </w:t>
-      </w:r>
-      <w:proofErr w:type="spellStart"/>
-      <w:r>
-        <w:t>startSelling</w:t>
-      </w:r>
-      <w:proofErr w:type="spellEnd"/>
-      <w:r>
-        <w:t xml:space="preserve">(), die den Status auf </w:t>
-      </w:r>
-      <w:proofErr w:type="spellStart"/>
-      <w:r>
-        <w:t>OfferedFSale</w:t>
-      </w:r>
-      <w:proofErr w:type="spellEnd"/>
-      <w:r>
-        <w:t xml:space="preserve"> (Im Verkauf) setzt.</w:t>
+        <w:t>Methode startSelling(), die den Status auf OfferedFSale (Im Verkauf) setzt.</w:t>
       </w:r>
     </w:p>
     <w:p>
@@ -602,61 +530,32 @@
         <w:t>Beobachtung</w:t>
       </w:r>
       <w:r>
-        <w:t xml:space="preserve"> dient ein eigener Thread, der die Lagerbestände aller Artikel jede Sekunde kontrolliert</w:t>
-      </w:r>
-      <w:r>
-        <w:t xml:space="preserve"> </w:t>
-      </w:r>
-      <w:r>
-        <w:rPr>
-          <w:b/>
-          <w:i/>
-          <w:color w:val="FF0000"/>
-          <w:u w:val="single"/>
-        </w:rPr>
-        <w:t>Welcher?</w:t>
+        <w:t xml:space="preserve"> dient ein eigener Thread</w:t>
+      </w:r>
+      <w:r>
+        <w:t xml:space="preserve"> (common.ArticleStockChecker, nicht im Klassenmodell enthalten</w:t>
+      </w:r>
+      <w:bookmarkStart w:id="0" w:name="_GoBack"/>
+      <w:bookmarkEnd w:id="0"/>
+      <w:r>
+        <w:t>)</w:t>
+      </w:r>
+      <w:r>
+        <w:t>, der die Lagerbestände aller Artikel jede Sekunde kontrolliert</w:t>
+      </w:r>
+      <w:r>
+        <w:t>.</w:t>
       </w:r>
       <w:r>
         <w:t xml:space="preserve"> Und entsprechende Bestellungen auslöst.</w:t>
       </w:r>
       <w:r>
         <w:br/>
-        <w:t xml:space="preserve">Soll der Artikel nicht mehr nachbestellt werden, muss die Funktion </w:t>
-      </w:r>
-      <w:proofErr w:type="spellStart"/>
-      <w:r>
-        <w:t>stopSelling</w:t>
-      </w:r>
-      <w:proofErr w:type="spellEnd"/>
-      <w:r>
-        <w:t xml:space="preserve">() ausgeführt werden, die den Artikel in einen </w:t>
-      </w:r>
-      <w:proofErr w:type="spellStart"/>
-      <w:r>
-        <w:t>RemovedFSale</w:t>
-      </w:r>
-      <w:proofErr w:type="spellEnd"/>
-      <w:r>
-        <w:t xml:space="preserve"> versetzt.</w:t>
+        <w:t>Soll der Artikel nicht mehr nachbestellt werden, muss die Funktion stopSelling() ausgeführt werden, die den Artikel in einen RemovedFSale versetzt.</w:t>
       </w:r>
       <w:r>
         <w:br/>
-      </w:r>
-      <w:proofErr w:type="spellStart"/>
-      <w:r>
-        <w:t>OfferedFSale</w:t>
-      </w:r>
-      <w:proofErr w:type="spellEnd"/>
-      <w:r>
-        <w:t xml:space="preserve"> bietet weiterhin die Funktion </w:t>
-      </w:r>
-      <w:proofErr w:type="spellStart"/>
-      <w:r>
-        <w:t>addToCart</w:t>
-      </w:r>
-      <w:proofErr w:type="spellEnd"/>
-      <w:r>
-        <w:t xml:space="preserve">(...), mit Hilfe derer ein Artikel zum Einkaufswagen hinzugefügt </w:t>
+        <w:t xml:space="preserve">OfferedFSale bietet weiterhin die Funktion addToCart(...), mit Hilfe derer ein Artikel zum Einkaufswagen hinzugefügt </w:t>
       </w:r>
       <w:r>
         <w:t>wird</w:t>
@@ -695,93 +594,56 @@
         <w:t xml:space="preserve"> werden.</w:t>
       </w:r>
       <w:r>
-        <w:t xml:space="preserve"> Die Methode </w:t>
-      </w:r>
-      <w:proofErr w:type="spellStart"/>
-      <w:r>
-        <w:t>StartSellingAgain</w:t>
-      </w:r>
-      <w:proofErr w:type="spellEnd"/>
-      <w:r>
-        <w:t xml:space="preserve">() dagegen wechselt den Status wieder zurück auf </w:t>
-      </w:r>
-      <w:proofErr w:type="spellStart"/>
-      <w:r>
-        <w:t>OfferedFSale</w:t>
-      </w:r>
-      <w:proofErr w:type="spellEnd"/>
+        <w:t xml:space="preserve"> Die Methode StartSellingAgain() dagegen wechselt den Status wieder zurück auf OfferedFSale.</w:t>
+      </w:r>
+    </w:p>
+    <w:p>
+      <w:pPr>
+        <w:pStyle w:val="berschrift3"/>
+      </w:pPr>
+      <w:r>
+        <w:t>Kundenkonten</w:t>
+      </w:r>
+      <w:r>
+        <w:t>/Lieferbedingungen</w:t>
+      </w:r>
+    </w:p>
+    <w:p>
+      <w:r>
+        <w:t>Dem Ladenbesitzer stehen Möglichkeiten zur Verfügung, Kundenkonten zu prekonfigurieren.</w:t>
+      </w:r>
+    </w:p>
+    <w:p>
+      <w:r>
+        <w:t xml:space="preserve">In der Klasse serverConstants.ConfigConstants </w:t>
+      </w:r>
+      <w:r>
+        <w:t>existieren stat</w:t>
+      </w:r>
+      <w:r>
+        <w:t xml:space="preserve">ische Variablen, in denen </w:t>
+      </w:r>
+      <w:r>
+        <w:t xml:space="preserve">Informationen zur </w:t>
+      </w:r>
+      <w:r>
+        <w:t xml:space="preserve">Retourengebühr, des voreingestellten Kontostands sowie des unteren Limits </w:t>
+      </w:r>
+      <w:r>
+        <w:t>neuer</w:t>
+      </w:r>
+      <w:r>
+        <w:t xml:space="preserve"> Kundenkonten</w:t>
+      </w:r>
+      <w:r>
+        <w:t xml:space="preserve"> zur Laufzeit</w:t>
+      </w:r>
+      <w:r>
+        <w:t xml:space="preserve"> abgelegt sind</w:t>
+      </w:r>
       <w:r>
         <w:t>.</w:t>
       </w:r>
-    </w:p>
-    <w:p>
-      <w:pPr>
-        <w:pStyle w:val="berschrift3"/>
-      </w:pPr>
-      <w:r>
-        <w:t>Kundenkonten</w:t>
-      </w:r>
-      <w:r>
-        <w:t>/Lieferbedingungen</w:t>
-      </w:r>
-    </w:p>
-    <w:p>
-      <w:r>
-        <w:t xml:space="preserve">Dem Ladenbesitzer stehen Möglichkeiten zur Verfügung, Kundenkonten zu </w:t>
-      </w:r>
-      <w:proofErr w:type="spellStart"/>
-      <w:r>
-        <w:t>prekonfigurieren</w:t>
-      </w:r>
-      <w:proofErr w:type="spellEnd"/>
-      <w:r>
-        <w:t>.</w:t>
-      </w:r>
-    </w:p>
-    <w:p>
-      <w:r>
-        <w:t xml:space="preserve">In der Klasse </w:t>
-      </w:r>
-      <w:proofErr w:type="spellStart"/>
-      <w:r>
-        <w:t>serverConstants.ConfigConstants</w:t>
-      </w:r>
-      <w:proofErr w:type="spellEnd"/>
-      <w:r>
-        <w:t xml:space="preserve"> </w:t>
-      </w:r>
-      <w:r>
-        <w:t>existieren stat</w:t>
-      </w:r>
-      <w:r>
-        <w:t xml:space="preserve">ische Variablen, in denen </w:t>
-      </w:r>
-      <w:r>
-        <w:t xml:space="preserve">Informationen zur </w:t>
-      </w:r>
-      <w:proofErr w:type="spellStart"/>
-      <w:r>
-        <w:t>Retourengebühr</w:t>
-      </w:r>
-      <w:proofErr w:type="spellEnd"/>
-      <w:r>
-        <w:t xml:space="preserve">, des voreingestellten Kontostands sowie des unteren Limits </w:t>
-      </w:r>
-      <w:r>
-        <w:t>neuer</w:t>
-      </w:r>
-      <w:r>
-        <w:t xml:space="preserve"> Kundenkonten</w:t>
-      </w:r>
-      <w:r>
-        <w:t xml:space="preserve"> zur Laufzeit</w:t>
-      </w:r>
-      <w:r>
-        <w:t xml:space="preserve"> abgelegt sind</w:t>
-      </w:r>
-      <w:r>
-        <w:t>.</w:t>
-      </w:r>
       <w:r>
         <w:t xml:space="preserve"> Die Variablen könne</w:t>
       </w:r>
@@ -800,39 +662,7 @@
         <w:t>Die dem Ladenbesitzer zur Verfügung stehenden Operationen in diesem Sinne editieren jene Attributwerte.</w:t>
       </w:r>
       <w:r>
-        <w:t xml:space="preserve"> Die Kundenkonten lesen die Werte </w:t>
-      </w:r>
-      <w:proofErr w:type="spellStart"/>
-      <w:r>
-        <w:t>PresetAccountBalance</w:t>
-      </w:r>
-      <w:proofErr w:type="spellEnd"/>
-      <w:r>
-        <w:t xml:space="preserve"> und </w:t>
-      </w:r>
-      <w:proofErr w:type="spellStart"/>
-      <w:r>
-        <w:t>PresetAccountLowerLimit</w:t>
-      </w:r>
-      <w:proofErr w:type="spellEnd"/>
-      <w:r>
-        <w:t xml:space="preserve"> einmalig bei Anlage aus und die </w:t>
-      </w:r>
-      <w:proofErr w:type="spellStart"/>
-      <w:r>
-        <w:t>RetourePercentage</w:t>
-      </w:r>
-      <w:proofErr w:type="spellEnd"/>
-      <w:r>
-        <w:t xml:space="preserve"> bei jedem </w:t>
-      </w:r>
-      <w:proofErr w:type="spellStart"/>
-      <w:r>
-        <w:t>Retourenvorgang</w:t>
-      </w:r>
-      <w:proofErr w:type="spellEnd"/>
-      <w:r>
-        <w:t>.</w:t>
+        <w:t xml:space="preserve"> Die Kundenkonten lesen die Werte PresetAccountBalance und PresetAccountLowerLimit einmalig bei Anlage aus und die RetourePercentage bei jedem Retourenvorgang.</w:t>
       </w:r>
     </w:p>
     <w:p>
@@ -847,8 +677,6 @@
       <w:pPr>
         <w:pStyle w:val="berschrift1"/>
       </w:pPr>
-      <w:bookmarkStart w:id="0" w:name="_GoBack"/>
-      <w:bookmarkEnd w:id="0"/>
       <w:r>
         <w:t>Bestell-/Lieferorganisation</w:t>
       </w:r>
@@ -864,8 +692,8 @@
 </file>
 
 <file path=word/numbering.xml><?xml version="1.0" encoding="utf-8"?>
-<w:numbering xmlns:wpc="http://schemas.microsoft.com/office/word/2010/wordprocessingCanvas" xmlns:mc="http://schemas.openxmlformats.org/markup-compatibility/2006" xmlns:o="urn:schemas-microsoft-com:office:office" xmlns:r="http://schemas.openxmlformats.org/officeDocument/2006/relationships" xmlns:m="http://schemas.openxmlformats.org/officeDocument/2006/math" xmlns:v="urn:schemas-microsoft-com:vml" xmlns:wp14="http://schemas.microsoft.com/office/word/2010/wordprocessingDrawing" xmlns:wp="http://schemas.openxmlformats.org/drawingml/2006/wordprocessingDrawing" xmlns:w10="urn:schemas-microsoft-com:office:word" xmlns:w="http://schemas.openxmlformats.org/wordprocessingml/2006/main" xmlns:w14="http://schemas.microsoft.com/office/word/2010/wordml" xmlns:wpg="http://schemas.microsoft.com/office/word/2010/wordprocessingGroup" xmlns:wpi="http://schemas.microsoft.com/office/word/2010/wordprocessingInk" xmlns:wne="http://schemas.microsoft.com/office/word/2006/wordml" xmlns:wps="http://schemas.microsoft.com/office/word/2010/wordprocessingShape" mc:Ignorable="w14 wp14">
-  <w:abstractNum w:abstractNumId="0">
+<w:numbering xmlns:wpc="http://schemas.microsoft.com/office/word/2010/wordprocessingCanvas" xmlns:cx="http://schemas.microsoft.com/office/drawing/2014/chartex" xmlns:cx1="http://schemas.microsoft.com/office/drawing/2015/9/8/chartex" xmlns:cx2="http://schemas.microsoft.com/office/drawing/2015/10/21/chartex" xmlns:mc="http://schemas.openxmlformats.org/markup-compatibility/2006" xmlns:o="urn:schemas-microsoft-com:office:office" xmlns:r="http://schemas.openxmlformats.org/officeDocument/2006/relationships" xmlns:m="http://schemas.openxmlformats.org/officeDocument/2006/math" xmlns:v="urn:schemas-microsoft-com:vml" xmlns:wp14="http://schemas.microsoft.com/office/word/2010/wordprocessingDrawing" xmlns:wp="http://schemas.openxmlformats.org/drawingml/2006/wordprocessingDrawing" xmlns:w10="urn:schemas-microsoft-com:office:word" xmlns:w="http://schemas.openxmlformats.org/wordprocessingml/2006/main" xmlns:w14="http://schemas.microsoft.com/office/word/2010/wordml" xmlns:w15="http://schemas.microsoft.com/office/word/2012/wordml" xmlns:w16se="http://schemas.microsoft.com/office/word/2015/wordml/symex" xmlns:wpg="http://schemas.microsoft.com/office/word/2010/wordprocessingGroup" xmlns:wpi="http://schemas.microsoft.com/office/word/2010/wordprocessingInk" xmlns:wne="http://schemas.microsoft.com/office/word/2006/wordml" xmlns:wps="http://schemas.microsoft.com/office/word/2010/wordprocessingShape" mc:Ignorable="w14 w15 w16se wp14">
+  <w:abstractNum w:abstractNumId="0" w15:restartNumberingAfterBreak="0">
     <w:nsid w:val="0E0E4FB7"/>
     <w:multiLevelType w:val="hybridMultilevel"/>
     <w:tmpl w:val="D6D0A182"/>
@@ -978,7 +806,7 @@
       </w:rPr>
     </w:lvl>
   </w:abstractNum>
-  <w:abstractNum w:abstractNumId="1">
+  <w:abstractNum w:abstractNumId="1" w15:restartNumberingAfterBreak="0">
     <w:nsid w:val="54132A1F"/>
     <w:multiLevelType w:val="hybridMultilevel"/>
     <w:tmpl w:val="31D05FA4"/>
@@ -1091,7 +919,7 @@
       </w:rPr>
     </w:lvl>
   </w:abstractNum>
-  <w:abstractNum w:abstractNumId="2">
+  <w:abstractNum w:abstractNumId="2" w15:restartNumberingAfterBreak="0">
     <w:nsid w:val="55642327"/>
     <w:multiLevelType w:val="hybridMultilevel"/>
     <w:tmpl w:val="99A49AB2"/>
@@ -1204,7 +1032,7 @@
       </w:rPr>
     </w:lvl>
   </w:abstractNum>
-  <w:abstractNum w:abstractNumId="3">
+  <w:abstractNum w:abstractNumId="3" w15:restartNumberingAfterBreak="0">
     <w:nsid w:val="57CC6EB6"/>
     <w:multiLevelType w:val="hybridMultilevel"/>
     <w:tmpl w:val="10444528"/>
@@ -1317,7 +1145,7 @@
       </w:rPr>
     </w:lvl>
   </w:abstractNum>
-  <w:abstractNum w:abstractNumId="4">
+  <w:abstractNum w:abstractNumId="4" w15:restartNumberingAfterBreak="0">
     <w:nsid w:val="621B771A"/>
     <w:multiLevelType w:val="hybridMultilevel"/>
     <w:tmpl w:val="A3F8CCA6"/>
@@ -1430,7 +1258,7 @@
       </w:rPr>
     </w:lvl>
   </w:abstractNum>
-  <w:abstractNum w:abstractNumId="5">
+  <w:abstractNum w:abstractNumId="5" w15:restartNumberingAfterBreak="0">
     <w:nsid w:val="6B6B33C3"/>
     <w:multiLevelType w:val="hybridMultilevel"/>
     <w:tmpl w:val="FE62B0D0"/>
@@ -1565,7 +1393,7 @@
 </file>
 
 <file path=word/styles.xml><?xml version="1.0" encoding="utf-8"?>
-<w:styles xmlns:mc="http://schemas.openxmlformats.org/markup-compatibility/2006" xmlns:r="http://schemas.openxmlformats.org/officeDocument/2006/relationships" xmlns:w="http://schemas.openxmlformats.org/wordprocessingml/2006/main" xmlns:w14="http://schemas.microsoft.com/office/word/2010/wordml" mc:Ignorable="w14">
+<w:styles xmlns:mc="http://schemas.openxmlformats.org/markup-compatibility/2006" xmlns:r="http://schemas.openxmlformats.org/officeDocument/2006/relationships" xmlns:w="http://schemas.openxmlformats.org/wordprocessingml/2006/main" xmlns:w14="http://schemas.microsoft.com/office/word/2010/wordml" xmlns:w15="http://schemas.microsoft.com/office/word/2012/wordml" xmlns:w16se="http://schemas.microsoft.com/office/word/2015/wordml/symex" mc:Ignorable="w14 w15 w16se">
   <w:docDefaults>
     <w:rPrDefault>
       <w:rPr>
@@ -1581,565 +1409,379 @@
       </w:pPr>
     </w:pPrDefault>
   </w:docDefaults>
-  <w:latentStyles w:defLockedState="0" w:defUIPriority="99" w:defSemiHidden="1" w:defUnhideWhenUsed="1" w:defQFormat="0" w:count="267">
-    <w:lsdException w:name="Normal" w:semiHidden="0" w:uiPriority="0" w:unhideWhenUsed="0" w:qFormat="1"/>
-    <w:lsdException w:name="heading 1" w:semiHidden="0" w:uiPriority="9" w:unhideWhenUsed="0" w:qFormat="1"/>
-    <w:lsdException w:name="heading 2" w:uiPriority="9" w:qFormat="1"/>
-    <w:lsdException w:name="heading 3" w:uiPriority="9" w:qFormat="1"/>
-    <w:lsdException w:name="heading 4" w:uiPriority="9" w:qFormat="1"/>
-    <w:lsdException w:name="heading 5" w:uiPriority="9" w:qFormat="1"/>
-    <w:lsdException w:name="heading 6" w:uiPriority="9" w:qFormat="1"/>
-    <w:lsdException w:name="heading 7" w:uiPriority="9" w:qFormat="1"/>
-    <w:lsdException w:name="heading 8" w:uiPriority="9" w:qFormat="1"/>
-    <w:lsdException w:name="heading 9" w:uiPriority="9" w:qFormat="1"/>
-    <w:lsdException w:name="toc 1" w:uiPriority="39"/>
-    <w:lsdException w:name="toc 2" w:uiPriority="39"/>
-    <w:lsdException w:name="toc 3" w:uiPriority="39"/>
-    <w:lsdException w:name="toc 4" w:uiPriority="39"/>
-    <w:lsdException w:name="toc 5" w:uiPriority="39"/>
-    <w:lsdException w:name="toc 6" w:uiPriority="39"/>
-    <w:lsdException w:name="toc 7" w:uiPriority="39"/>
-    <w:lsdException w:name="toc 8" w:uiPriority="39"/>
-    <w:lsdException w:name="toc 9" w:uiPriority="39"/>
-    <w:lsdException w:name="caption" w:uiPriority="35" w:qFormat="1"/>
-    <w:lsdException w:name="Title" w:semiHidden="0" w:uiPriority="10" w:unhideWhenUsed="0" w:qFormat="1"/>
-    <w:lsdException w:name="Default Paragraph Font" w:uiPriority="1"/>
-    <w:lsdException w:name="Subtitle" w:semiHidden="0" w:uiPriority="11" w:unhideWhenUsed="0" w:qFormat="1"/>
-    <w:lsdException w:name="Strong" w:semiHidden="0" w:uiPriority="22" w:unhideWhenUsed="0" w:qFormat="1"/>
-    <w:lsdException w:name="Emphasis" w:semiHidden="0" w:uiPriority="20" w:unhideWhenUsed="0" w:qFormat="1"/>
-    <w:lsdException w:name="Table Grid" w:semiHidden="0" w:uiPriority="39" w:unhideWhenUsed="0"/>
-    <w:lsdException w:name="Placeholder Text" w:unhideWhenUsed="0"/>
-    <w:lsdException w:name="No Spacing" w:semiHidden="0" w:uiPriority="1" w:unhideWhenUsed="0" w:qFormat="1"/>
-    <w:lsdException w:name="Light Shading" w:semiHidden="0" w:uiPriority="60" w:unhideWhenUsed="0"/>
-    <w:lsdException w:name="Light List" w:semiHidden="0" w:uiPriority="61" w:unhideWhenUsed="0"/>
-    <w:lsdException w:name="Light Grid" w:semiHidden="0" w:uiPriority="62" w:unhideWhenUsed="0"/>
-    <w:lsdException w:name="Medium Shading 1" w:semiHidden="0" w:uiPriority="63" w:unhideWhenUsed="0"/>
-    <w:lsdException w:name="Medium Shading 2" w:semiHidden="0" w:uiPriority="64" w:unhideWhenUsed="0"/>
-    <w:lsdException w:name="Medium List 1" w:semiHidden="0" w:uiPriority="65" w:unhideWhenUsed="0"/>
-    <w:lsdException w:name="Medium List 2" w:semiHidden="0" w:uiPriority="66" w:unhideWhenUsed="0"/>
-    <w:lsdException w:name="Medium Grid 1" w:semiHidden="0" w:uiPriority="67" w:unhideWhenUsed="0"/>
-    <w:lsdException w:name="Medium Grid 2" w:semiHidden="0" w:uiPriority="68" w:unhideWhenUsed="0"/>
-    <w:lsdException w:name="Medium Grid 3" w:semiHidden="0" w:uiPriority="69" w:unhideWhenUsed="0"/>
-    <w:lsdException w:name="Dark List" w:semiHidden="0" w:uiPriority="70" w:unhideWhenUsed="0"/>
-    <w:lsdException w:name="Colorful Shading" w:semiHidden="0" w:uiPriority="71" w:unhideWhenUsed="0"/>
-    <w:lsdException w:name="Colorful List" w:semiHidden="0" w:uiPriority="72" w:unhideWhenUsed="0"/>
-    <w:lsdException w:name="Colorful Grid" w:semiHidden="0" w:uiPriority="73" w:unhideWhenUsed="0"/>
-    <w:lsdException w:name="Light Shading Accent 1" w:semiHidden="0" w:uiPriority="60" w:unhideWhenUsed="0"/>
-    <w:lsdException w:name="Light List Accent 1" w:semiHidden="0" w:uiPriority="61" w:unhideWhenUsed="0"/>
-    <w:lsdException w:name="Light Grid Accent 1" w:semiHidden="0" w:uiPriority="62" w:unhideWhenUsed="0"/>
-    <w:lsdException w:name="Medium Shading 1 Accent 1" w:semiHidden="0" w:uiPriority="63" w:unhideWhenUsed="0"/>
-    <w:lsdException w:name="Medium Shading 2 Accent 1" w:semiHidden="0" w:uiPriority="64" w:unhideWhenUsed="0"/>
-    <w:lsdException w:name="Medium List 1 Accent 1" w:semiHidden="0" w:uiPriority="65" w:unhideWhenUsed="0"/>
-    <w:lsdException w:name="Revision" w:unhideWhenUsed="0"/>
-    <w:lsdException w:name="List Paragraph" w:semiHidden="0" w:uiPriority="34" w:unhideWhenUsed="0" w:qFormat="1"/>
-    <w:lsdException w:name="Quote" w:semiHidden="0" w:uiPriority="29" w:unhideWhenUsed="0" w:qFormat="1"/>
-    <w:lsdException w:name="Intense Quote" w:semiHidden="0" w:uiPriority="30" w:unhideWhenUsed="0" w:qFormat="1"/>
-    <w:lsdException w:name="Medium List 2 Accent 1" w:semiHidden="0" w:uiPriority="66" w:unhideWhenUsed="0"/>
-    <w:lsdException w:name="Medium Grid 1 Accent 1" w:semiHidden="0" w:uiPriority="67" w:unhideWhenUsed="0"/>
-    <w:lsdException w:name="Medium Grid 2 Accent 1" w:semiHidden="0" w:uiPriority="68" w:unhideWhenUsed="0"/>
-    <w:lsdException w:name="Medium Grid 3 Accent 1" w:semiHidden="0" w:uiPriority="69" w:unhideWhenUsed="0"/>
-    <w:lsdException w:name="Dark List Accent 1" w:semiHidden="0" w:uiPriority="70" w:unhideWhenUsed="0"/>
-    <w:lsdException w:name="Colorful Shading Accent 1" w:semiHidden="0" w:uiPriority="71" w:unhideWhenUsed="0"/>
-    <w:lsdException w:name="Colorful List Accent 1" w:semiHidden="0" w:uiPriority="72" w:unhideWhenUsed="0"/>
-    <w:lsdException w:name="Colorful Grid Accent 1" w:semiHidden="0" w:uiPriority="73" w:unhideWhenUsed="0"/>
-    <w:lsdException w:name="Light Shading Accent 2" w:semiHidden="0" w:uiPriority="60" w:unhideWhenUsed="0"/>
-    <w:lsdException w:name="Light List Accent 2" w:semiHidden="0" w:uiPriority="61" w:unhideWhenUsed="0"/>
-    <w:lsdException w:name="Light Grid Accent 2" w:semiHidden="0" w:uiPriority="62" w:unhideWhenUsed="0"/>
-    <w:lsdException w:name="Medium Shading 1 Accent 2" w:semiHidden="0" w:uiPriority="63" w:unhideWhenUsed="0"/>
-    <w:lsdException w:name="Medium Shading 2 Accent 2" w:semiHidden="0" w:uiPriority="64" w:unhideWhenUsed="0"/>
-    <w:lsdException w:name="Medium List 1 Accent 2" w:semiHidden="0" w:uiPriority="65" w:unhideWhenUsed="0"/>
-    <w:lsdException w:name="Medium List 2 Accent 2" w:semiHidden="0" w:uiPriority="66" w:unhideWhenUsed="0"/>
-    <w:lsdException w:name="Medium Grid 1 Accent 2" w:semiHidden="0" w:uiPriority="67" w:unhideWhenUsed="0"/>
-    <w:lsdException w:name="Medium Grid 2 Accent 2" w:semiHidden="0" w:uiPriority="68" w:unhideWhenUsed="0"/>
-    <w:lsdException w:name="Medium Grid 3 Accent 2" w:semiHidden="0" w:uiPriority="69" w:unhideWhenUsed="0"/>
-    <w:lsdException w:name="Dark List Accent 2" w:semiHidden="0" w:uiPriority="70" w:unhideWhenUsed="0"/>
-    <w:lsdException w:name="Colorful Shading Accent 2" w:semiHidden="0" w:uiPriority="71" w:unhideWhenUsed="0"/>
-    <w:lsdException w:name="Colorful List Accent 2" w:semiHidden="0" w:uiPriority="72" w:unhideWhenUsed="0"/>
-    <w:lsdException w:name="Colorful Grid Accent 2" w:semiHidden="0" w:uiPriority="73" w:unhideWhenUsed="0"/>
-    <w:lsdException w:name="Light Shading Accent 3" w:semiHidden="0" w:uiPriority="60" w:unhideWhenUsed="0"/>
-    <w:lsdException w:name="Light List Accent 3" w:semiHidden="0" w:uiPriority="61" w:unhideWhenUsed="0"/>
-    <w:lsdException w:name="Light Grid Accent 3" w:semiHidden="0" w:uiPriority="62" w:unhideWhenUsed="0"/>
-    <w:lsdException w:name="Medium Shading 1 Accent 3" w:semiHidden="0" w:uiPriority="63" w:unhideWhenUsed="0"/>
-    <w:lsdException w:name="Medium Shading 2 Accent 3" w:semiHidden="0" w:uiPriority="64" w:unhideWhenUsed="0"/>
-    <w:lsdException w:name="Medium List 1 Accent 3" w:semiHidden="0" w:uiPriority="65" w:unhideWhenUsed="0"/>
-    <w:lsdException w:name="Medium List 2 Accent 3" w:semiHidden="0" w:uiPriority="66" w:unhideWhenUsed="0"/>
-    <w:lsdException w:name="Medium Grid 1 Accent 3" w:semiHidden="0" w:uiPriority="67" w:unhideWhenUsed="0"/>
-    <w:lsdException w:name="Medium Grid 2 Accent 3" w:semiHidden="0" w:uiPriority="68" w:unhideWhenUsed="0"/>
-    <w:lsdException w:name="Medium Grid 3 Accent 3" w:semiHidden="0" w:uiPriority="69" w:unhideWhenUsed="0"/>
-    <w:lsdException w:name="Dark List Accent 3" w:semiHidden="0" w:uiPriority="70" w:unhideWhenUsed="0"/>
-    <w:lsdException w:name="Colorful Shading Accent 3" w:semiHidden="0" w:uiPriority="71" w:unhideWhenUsed="0"/>
-    <w:lsdException w:name="Colorful List Accent 3" w:semiHidden="0" w:uiPriority="72" w:unhideWhenUsed="0"/>
-    <w:lsdException w:name="Colorful Grid Accent 3" w:semiHidden="0" w:uiPriority="73" w:unhideWhenUsed="0"/>
-    <w:lsdException w:name="Light Shading Accent 4" w:semiHidden="0" w:uiPriority="60" w:unhideWhenUsed="0"/>
-    <w:lsdException w:name="Light List Accent 4" w:semiHidden="0" w:uiPriority="61" w:unhideWhenUsed="0"/>
-    <w:lsdException w:name="Light Grid Accent 4" w:semiHidden="0" w:uiPriority="62" w:unhideWhenUsed="0"/>
-    <w:lsdException w:name="Medium Shading 1 Accent 4" w:semiHidden="0" w:uiPriority="63" w:unhideWhenUsed="0"/>
-    <w:lsdException w:name="Medium Shading 2 Accent 4" w:semiHidden="0" w:uiPriority="64" w:unhideWhenUsed="0"/>
-    <w:lsdException w:name="Medium List 1 Accent 4" w:semiHidden="0" w:uiPriority="65" w:unhideWhenUsed="0"/>
-    <w:lsdException w:name="Medium List 2 Accent 4" w:semiHidden="0" w:uiPriority="66" w:unhideWhenUsed="0"/>
-    <w:lsdException w:name="Medium Grid 1 Accent 4" w:semiHidden="0" w:uiPriority="67" w:unhideWhenUsed="0"/>
-    <w:lsdException w:name="Medium Grid 2 Accent 4" w:semiHidden="0" w:uiPriority="68" w:unhideWhenUsed="0"/>
-    <w:lsdException w:name="Medium Grid 3 Accent 4" w:semiHidden="0" w:uiPriority="69" w:unhideWhenUsed="0"/>
-    <w:lsdException w:name="Dark List Accent 4" w:semiHidden="0" w:uiPriority="70" w:unhideWhenUsed="0"/>
-    <w:lsdException w:name="Colorful Shading Accent 4" w:semiHidden="0" w:uiPriority="71" w:unhideWhenUsed="0"/>
-    <w:lsdException w:name="Colorful List Accent 4" w:semiHidden="0" w:uiPriority="72" w:unhideWhenUsed="0"/>
-    <w:lsdException w:name="Colorful Grid Accent 4" w:semiHidden="0" w:uiPriority="73" w:unhideWhenUsed="0"/>
-    <w:lsdException w:name="Light Shading Accent 5" w:semiHidden="0" w:uiPriority="60" w:unhideWhenUsed="0"/>
-    <w:lsdException w:name="Light List Accent 5" w:semiHidden="0" w:uiPriority="61" w:unhideWhenUsed="0"/>
-    <w:lsdException w:name="Light Grid Accent 5" w:semiHidden="0" w:uiPriority="62" w:unhideWhenUsed="0"/>
-    <w:lsdException w:name="Medium Shading 1 Accent 5" w:semiHidden="0" w:uiPriority="63" w:unhideWhenUsed="0"/>
-    <w:lsdException w:name="Medium Shading 2 Accent 5" w:semiHidden="0" w:uiPriority="64" w:unhideWhenUsed="0"/>
-    <w:lsdException w:name="Medium List 1 Accent 5" w:semiHidden="0" w:uiPriority="65" w:unhideWhenUsed="0"/>
-    <w:lsdException w:name="Medium List 2 Accent 5" w:semiHidden="0" w:uiPriority="66" w:unhideWhenUsed="0"/>
-    <w:lsdException w:name="Medium Grid 1 Accent 5" w:semiHidden="0" w:uiPriority="67" w:unhideWhenUsed="0"/>
-    <w:lsdException w:name="Medium Grid 2 Accent 5" w:semiHidden="0" w:uiPriority="68" w:unhideWhenUsed="0"/>
-    <w:lsdException w:name="Medium Grid 3 Accent 5" w:semiHidden="0" w:uiPriority="69" w:unhideWhenUsed="0"/>
-    <w:lsdException w:name="Dark List Accent 5" w:semiHidden="0" w:uiPriority="70" w:unhideWhenUsed="0"/>
-    <w:lsdException w:name="Colorful Shading Accent 5" w:semiHidden="0" w:uiPriority="71" w:unhideWhenUsed="0"/>
-    <w:lsdException w:name="Colorful List Accent 5" w:semiHidden="0" w:uiPriority="72" w:unhideWhenUsed="0"/>
-    <w:lsdException w:name="Colorful Grid Accent 5" w:semiHidden="0" w:uiPriority="73" w:unhideWhenUsed="0"/>
-    <w:lsdException w:name="Light Shading Accent 6" w:semiHidden="0" w:uiPriority="60" w:unhideWhenUsed="0"/>
-    <w:lsdException w:name="Light List Accent 6" w:semiHidden="0" w:uiPriority="61" w:unhideWhenUsed="0"/>
-    <w:lsdException w:name="Light Grid Accent 6" w:semiHidden="0" w:uiPriority="62" w:unhideWhenUsed="0"/>
-    <w:lsdException w:name="Medium Shading 1 Accent 6" w:semiHidden="0" w:uiPriority="63" w:unhideWhenUsed="0"/>
-    <w:lsdException w:name="Medium Shading 2 Accent 6" w:semiHidden="0" w:uiPriority="64" w:unhideWhenUsed="0"/>
-    <w:lsdException w:name="Medium List 1 Accent 6" w:semiHidden="0" w:uiPriority="65" w:unhideWhenUsed="0"/>
-    <w:lsdException w:name="Medium List 2 Accent 6" w:semiHidden="0" w:uiPriority="66" w:unhideWhenUsed="0"/>
-    <w:lsdException w:name="Medium Grid 1 Accent 6" w:semiHidden="0" w:uiPriority="67" w:unhideWhenUsed="0"/>
-    <w:lsdException w:name="Medium Grid 2 Accent 6" w:semiHidden="0" w:uiPriority="68" w:unhideWhenUsed="0"/>
-    <w:lsdException w:name="Medium Grid 3 Accent 6" w:semiHidden="0" w:uiPriority="69" w:unhideWhenUsed="0"/>
-    <w:lsdException w:name="Dark List Accent 6" w:semiHidden="0" w:uiPriority="70" w:unhideWhenUsed="0"/>
-    <w:lsdException w:name="Colorful Shading Accent 6" w:semiHidden="0" w:uiPriority="71" w:unhideWhenUsed="0"/>
-    <w:lsdException w:name="Colorful List Accent 6" w:semiHidden="0" w:uiPriority="72" w:unhideWhenUsed="0"/>
-    <w:lsdException w:name="Colorful Grid Accent 6" w:semiHidden="0" w:uiPriority="73" w:unhideWhenUsed="0"/>
-    <w:lsdException w:name="Subtle Emphasis" w:semiHidden="0" w:uiPriority="19" w:unhideWhenUsed="0" w:qFormat="1"/>
-    <w:lsdException w:name="Intense Emphasis" w:semiHidden="0" w:uiPriority="21" w:unhideWhenUsed="0" w:qFormat="1"/>
-    <w:lsdException w:name="Subtle Reference" w:semiHidden="0" w:uiPriority="31" w:unhideWhenUsed="0" w:qFormat="1"/>
-    <w:lsdException w:name="Intense Reference" w:semiHidden="0" w:uiPriority="32" w:unhideWhenUsed="0" w:qFormat="1"/>
-    <w:lsdException w:name="Book Title" w:semiHidden="0" w:uiPriority="33" w:unhideWhenUsed="0" w:qFormat="1"/>
-    <w:lsdException w:name="Bibliography" w:uiPriority="37"/>
-    <w:lsdException w:name="TOC Heading" w:uiPriority="39" w:qFormat="1"/>
-  </w:latentStyles>
-  <w:style w:type="paragraph" w:default="1" w:styleId="Standard">
-    <w:name w:val="Normal"/>
-    <w:qFormat/>
-  </w:style>
-  <w:style w:type="paragraph" w:styleId="berschrift1">
-    <w:name w:val="heading 1"/>
-    <w:basedOn w:val="Standard"/>
-    <w:next w:val="Standard"/>
-    <w:link w:val="berschrift1Zchn"/>
-    <w:uiPriority w:val="9"/>
-    <w:qFormat/>
-    <w:rsid w:val="00C94930"/>
-    <w:pPr>
-      <w:keepNext/>
-      <w:keepLines/>
-      <w:spacing w:before="480" w:after="0"/>
-      <w:outlineLvl w:val="0"/>
-    </w:pPr>
-    <w:rPr>
-      <w:rFonts w:asciiTheme="majorHAnsi" w:eastAsiaTheme="majorEastAsia" w:hAnsiTheme="majorHAnsi" w:cstheme="majorBidi"/>
-      <w:b/>
-      <w:bCs/>
-      <w:color w:val="2E74B5" w:themeColor="accent1" w:themeShade="BF"/>
-      <w:sz w:val="28"/>
-      <w:szCs w:val="28"/>
-    </w:rPr>
-  </w:style>
-  <w:style w:type="paragraph" w:styleId="berschrift2">
-    <w:name w:val="heading 2"/>
-    <w:basedOn w:val="Standard"/>
-    <w:next w:val="Standard"/>
-    <w:link w:val="berschrift2Zchn"/>
-    <w:uiPriority w:val="9"/>
-    <w:unhideWhenUsed/>
-    <w:qFormat/>
-    <w:rsid w:val="00587E26"/>
-    <w:pPr>
-      <w:keepNext/>
-      <w:keepLines/>
-      <w:spacing w:before="200" w:after="0"/>
-      <w:outlineLvl w:val="1"/>
-    </w:pPr>
-    <w:rPr>
-      <w:rFonts w:asciiTheme="majorHAnsi" w:eastAsiaTheme="majorEastAsia" w:hAnsiTheme="majorHAnsi" w:cstheme="majorBidi"/>
-      <w:b/>
-      <w:bCs/>
-      <w:color w:val="5B9BD5" w:themeColor="accent1"/>
-      <w:sz w:val="26"/>
-      <w:szCs w:val="26"/>
-    </w:rPr>
-  </w:style>
-  <w:style w:type="paragraph" w:styleId="berschrift3">
-    <w:name w:val="heading 3"/>
-    <w:basedOn w:val="Standard"/>
-    <w:next w:val="Standard"/>
-    <w:link w:val="berschrift3Zchn"/>
-    <w:uiPriority w:val="9"/>
-    <w:unhideWhenUsed/>
-    <w:qFormat/>
-    <w:rsid w:val="00B22001"/>
-    <w:pPr>
-      <w:keepNext/>
-      <w:keepLines/>
-      <w:spacing w:before="200" w:after="0"/>
-      <w:outlineLvl w:val="2"/>
-    </w:pPr>
-    <w:rPr>
-      <w:rFonts w:asciiTheme="majorHAnsi" w:eastAsiaTheme="majorEastAsia" w:hAnsiTheme="majorHAnsi" w:cstheme="majorBidi"/>
-      <w:b/>
-      <w:bCs/>
-      <w:color w:val="5B9BD5" w:themeColor="accent1"/>
-    </w:rPr>
-  </w:style>
-  <w:style w:type="paragraph" w:styleId="berschrift4">
-    <w:name w:val="heading 4"/>
-    <w:basedOn w:val="Standard"/>
-    <w:next w:val="Standard"/>
-    <w:link w:val="berschrift4Zchn"/>
-    <w:uiPriority w:val="9"/>
-    <w:unhideWhenUsed/>
-    <w:qFormat/>
-    <w:rsid w:val="00B22001"/>
-    <w:pPr>
-      <w:keepNext/>
-      <w:keepLines/>
-      <w:spacing w:before="200" w:after="0"/>
-      <w:outlineLvl w:val="3"/>
-    </w:pPr>
-    <w:rPr>
-      <w:rFonts w:asciiTheme="majorHAnsi" w:eastAsiaTheme="majorEastAsia" w:hAnsiTheme="majorHAnsi" w:cstheme="majorBidi"/>
-      <w:b/>
-      <w:bCs/>
-      <w:i/>
-      <w:iCs/>
-      <w:color w:val="5B9BD5" w:themeColor="accent1"/>
-    </w:rPr>
-  </w:style>
-  <w:style w:type="character" w:default="1" w:styleId="Absatz-Standardschriftart">
-    <w:name w:val="Default Paragraph Font"/>
-    <w:uiPriority w:val="1"/>
-    <w:semiHidden/>
-    <w:unhideWhenUsed/>
-  </w:style>
-  <w:style w:type="table" w:default="1" w:styleId="NormaleTabelle">
-    <w:name w:val="Normal Table"/>
-    <w:uiPriority w:val="99"/>
-    <w:semiHidden/>
-    <w:unhideWhenUsed/>
-    <w:tblPr>
-      <w:tblInd w:w="0" w:type="dxa"/>
-      <w:tblCellMar>
-        <w:top w:w="0" w:type="dxa"/>
-        <w:left w:w="108" w:type="dxa"/>
-        <w:bottom w:w="0" w:type="dxa"/>
-        <w:right w:w="108" w:type="dxa"/>
-      </w:tblCellMar>
-    </w:tblPr>
-  </w:style>
-  <w:style w:type="numbering" w:default="1" w:styleId="KeineListe">
-    <w:name w:val="No List"/>
-    <w:uiPriority w:val="99"/>
-    <w:semiHidden/>
-    <w:unhideWhenUsed/>
-  </w:style>
-  <w:style w:type="paragraph" w:styleId="Titel">
-    <w:name w:val="Title"/>
-    <w:basedOn w:val="Standard"/>
-    <w:next w:val="Standard"/>
-    <w:link w:val="TitelZchn"/>
-    <w:uiPriority w:val="10"/>
-    <w:qFormat/>
-    <w:rsid w:val="00A70412"/>
-    <w:pPr>
-      <w:pBdr>
-        <w:bottom w:val="single" w:sz="8" w:space="4" w:color="5B9BD5" w:themeColor="accent1"/>
-      </w:pBdr>
-      <w:spacing w:after="300" w:line="240" w:lineRule="auto"/>
-      <w:contextualSpacing/>
-    </w:pPr>
-    <w:rPr>
-      <w:rFonts w:asciiTheme="majorHAnsi" w:eastAsiaTheme="majorEastAsia" w:hAnsiTheme="majorHAnsi" w:cstheme="majorBidi"/>
-      <w:color w:val="323E4F" w:themeColor="text2" w:themeShade="BF"/>
-      <w:spacing w:val="5"/>
-      <w:kern w:val="28"/>
-      <w:sz w:val="52"/>
-      <w:szCs w:val="52"/>
-    </w:rPr>
-  </w:style>
-  <w:style w:type="character" w:customStyle="1" w:styleId="TitelZchn">
-    <w:name w:val="Titel Zchn"/>
-    <w:basedOn w:val="Absatz-Standardschriftart"/>
-    <w:link w:val="Titel"/>
-    <w:uiPriority w:val="10"/>
-    <w:rsid w:val="00A70412"/>
-    <w:rPr>
-      <w:rFonts w:asciiTheme="majorHAnsi" w:eastAsiaTheme="majorEastAsia" w:hAnsiTheme="majorHAnsi" w:cstheme="majorBidi"/>
-      <w:color w:val="323E4F" w:themeColor="text2" w:themeShade="BF"/>
-      <w:spacing w:val="5"/>
-      <w:kern w:val="28"/>
-      <w:sz w:val="52"/>
-      <w:szCs w:val="52"/>
-    </w:rPr>
-  </w:style>
-  <w:style w:type="character" w:customStyle="1" w:styleId="berschrift1Zchn">
-    <w:name w:val="Überschrift 1 Zchn"/>
-    <w:basedOn w:val="Absatz-Standardschriftart"/>
-    <w:link w:val="berschrift1"/>
-    <w:uiPriority w:val="9"/>
-    <w:rsid w:val="00C94930"/>
-    <w:rPr>
-      <w:rFonts w:asciiTheme="majorHAnsi" w:eastAsiaTheme="majorEastAsia" w:hAnsiTheme="majorHAnsi" w:cstheme="majorBidi"/>
-      <w:b/>
-      <w:bCs/>
-      <w:color w:val="2E74B5" w:themeColor="accent1" w:themeShade="BF"/>
-      <w:sz w:val="28"/>
-      <w:szCs w:val="28"/>
-    </w:rPr>
-  </w:style>
-  <w:style w:type="character" w:customStyle="1" w:styleId="berschrift2Zchn">
-    <w:name w:val="Überschrift 2 Zchn"/>
-    <w:basedOn w:val="Absatz-Standardschriftart"/>
-    <w:link w:val="berschrift2"/>
-    <w:uiPriority w:val="9"/>
-    <w:rsid w:val="00587E26"/>
-    <w:rPr>
-      <w:rFonts w:asciiTheme="majorHAnsi" w:eastAsiaTheme="majorEastAsia" w:hAnsiTheme="majorHAnsi" w:cstheme="majorBidi"/>
-      <w:b/>
-      <w:bCs/>
-      <w:color w:val="5B9BD5" w:themeColor="accent1"/>
-      <w:sz w:val="26"/>
-      <w:szCs w:val="26"/>
-    </w:rPr>
-  </w:style>
-  <w:style w:type="character" w:customStyle="1" w:styleId="berschrift3Zchn">
-    <w:name w:val="Überschrift 3 Zchn"/>
-    <w:basedOn w:val="Absatz-Standardschriftart"/>
-    <w:link w:val="berschrift3"/>
-    <w:uiPriority w:val="9"/>
-    <w:rsid w:val="00B22001"/>
-    <w:rPr>
-      <w:rFonts w:asciiTheme="majorHAnsi" w:eastAsiaTheme="majorEastAsia" w:hAnsiTheme="majorHAnsi" w:cstheme="majorBidi"/>
-      <w:b/>
-      <w:bCs/>
-      <w:color w:val="5B9BD5" w:themeColor="accent1"/>
-    </w:rPr>
-  </w:style>
-  <w:style w:type="paragraph" w:styleId="Listenabsatz">
-    <w:name w:val="List Paragraph"/>
-    <w:basedOn w:val="Standard"/>
-    <w:uiPriority w:val="34"/>
-    <w:qFormat/>
-    <w:rsid w:val="00B22001"/>
-    <w:pPr>
-      <w:ind w:left="720"/>
-      <w:contextualSpacing/>
-    </w:pPr>
-  </w:style>
-  <w:style w:type="character" w:customStyle="1" w:styleId="berschrift4Zchn">
-    <w:name w:val="Überschrift 4 Zchn"/>
-    <w:basedOn w:val="Absatz-Standardschriftart"/>
-    <w:link w:val="berschrift4"/>
-    <w:uiPriority w:val="9"/>
-    <w:rsid w:val="00B22001"/>
-    <w:rPr>
-      <w:rFonts w:asciiTheme="majorHAnsi" w:eastAsiaTheme="majorEastAsia" w:hAnsiTheme="majorHAnsi" w:cstheme="majorBidi"/>
-      <w:b/>
-      <w:bCs/>
-      <w:i/>
-      <w:iCs/>
-      <w:color w:val="5B9BD5" w:themeColor="accent1"/>
-    </w:rPr>
-  </w:style>
-  <w:style w:type="paragraph" w:styleId="Sprechblasentext">
-    <w:name w:val="Balloon Text"/>
-    <w:basedOn w:val="Standard"/>
-    <w:link w:val="SprechblasentextZchn"/>
-    <w:uiPriority w:val="99"/>
-    <w:semiHidden/>
-    <w:unhideWhenUsed/>
-    <w:rsid w:val="00E17B72"/>
-    <w:pPr>
-      <w:spacing w:after="0" w:line="240" w:lineRule="auto"/>
-    </w:pPr>
-    <w:rPr>
-      <w:rFonts w:ascii="Tahoma" w:hAnsi="Tahoma" w:cs="Tahoma"/>
-      <w:sz w:val="16"/>
-      <w:szCs w:val="16"/>
-    </w:rPr>
-  </w:style>
-  <w:style w:type="character" w:customStyle="1" w:styleId="SprechblasentextZchn">
-    <w:name w:val="Sprechblasentext Zchn"/>
-    <w:basedOn w:val="Absatz-Standardschriftart"/>
-    <w:link w:val="Sprechblasentext"/>
-    <w:uiPriority w:val="99"/>
-    <w:semiHidden/>
-    <w:rsid w:val="00E17B72"/>
-    <w:rPr>
-      <w:rFonts w:ascii="Tahoma" w:hAnsi="Tahoma" w:cs="Tahoma"/>
-      <w:sz w:val="16"/>
-      <w:szCs w:val="16"/>
-    </w:rPr>
-  </w:style>
-</w:styles>
-</file>
-
-<file path=word/stylesWithEffects.xml><?xml version="1.0" encoding="utf-8"?>
-<w:styles xmlns:wpc="http://schemas.microsoft.com/office/word/2010/wordprocessingCanvas" xmlns:mc="http://schemas.openxmlformats.org/markup-compatibility/2006" xmlns:o="urn:schemas-microsoft-com:office:office" xmlns:r="http://schemas.openxmlformats.org/officeDocument/2006/relationships" xmlns:m="http://schemas.openxmlformats.org/officeDocument/2006/math" xmlns:v="urn:schemas-microsoft-com:vml" xmlns:wp14="http://schemas.microsoft.com/office/word/2010/wordprocessingDrawing" xmlns:wp="http://schemas.openxmlformats.org/drawingml/2006/wordprocessingDrawing" xmlns:w10="urn:schemas-microsoft-com:office:word" xmlns:w="http://schemas.openxmlformats.org/wordprocessingml/2006/main" xmlns:w14="http://schemas.microsoft.com/office/word/2010/wordml" xmlns:wpg="http://schemas.microsoft.com/office/word/2010/wordprocessingGroup" xmlns:wpi="http://schemas.microsoft.com/office/word/2010/wordprocessingInk" xmlns:wne="http://schemas.microsoft.com/office/word/2006/wordml" xmlns:wps="http://schemas.microsoft.com/office/word/2010/wordprocessingShape" mc:Ignorable="w14 wp14">
-  <w:docDefaults>
-    <w:rPrDefault>
-      <w:rPr>
-        <w:rFonts w:asciiTheme="minorHAnsi" w:eastAsiaTheme="minorHAnsi" w:hAnsiTheme="minorHAnsi" w:cstheme="minorBidi"/>
-        <w:sz w:val="22"/>
-        <w:szCs w:val="22"/>
-        <w:lang w:val="de-DE" w:eastAsia="en-US" w:bidi="ar-SA"/>
-      </w:rPr>
-    </w:rPrDefault>
-    <w:pPrDefault>
-      <w:pPr>
-        <w:spacing w:after="160" w:line="259" w:lineRule="auto"/>
-      </w:pPr>
-    </w:pPrDefault>
-  </w:docDefaults>
-  <w:latentStyles w:defLockedState="0" w:defUIPriority="99" w:defSemiHidden="1" w:defUnhideWhenUsed="1" w:defQFormat="0" w:count="267">
-    <w:lsdException w:name="Normal" w:semiHidden="0" w:uiPriority="0" w:unhideWhenUsed="0" w:qFormat="1"/>
-    <w:lsdException w:name="heading 1" w:semiHidden="0" w:uiPriority="9" w:unhideWhenUsed="0" w:qFormat="1"/>
-    <w:lsdException w:name="heading 2" w:uiPriority="9" w:qFormat="1"/>
-    <w:lsdException w:name="heading 3" w:uiPriority="9" w:qFormat="1"/>
-    <w:lsdException w:name="heading 4" w:uiPriority="9" w:qFormat="1"/>
-    <w:lsdException w:name="heading 5" w:uiPriority="9" w:qFormat="1"/>
-    <w:lsdException w:name="heading 6" w:uiPriority="9" w:qFormat="1"/>
-    <w:lsdException w:name="heading 7" w:uiPriority="9" w:qFormat="1"/>
-    <w:lsdException w:name="heading 8" w:uiPriority="9" w:qFormat="1"/>
-    <w:lsdException w:name="heading 9" w:uiPriority="9" w:qFormat="1"/>
-    <w:lsdException w:name="toc 1" w:uiPriority="39"/>
-    <w:lsdException w:name="toc 2" w:uiPriority="39"/>
-    <w:lsdException w:name="toc 3" w:uiPriority="39"/>
-    <w:lsdException w:name="toc 4" w:uiPriority="39"/>
-    <w:lsdException w:name="toc 5" w:uiPriority="39"/>
-    <w:lsdException w:name="toc 6" w:uiPriority="39"/>
-    <w:lsdException w:name="toc 7" w:uiPriority="39"/>
-    <w:lsdException w:name="toc 8" w:uiPriority="39"/>
-    <w:lsdException w:name="toc 9" w:uiPriority="39"/>
-    <w:lsdException w:name="caption" w:uiPriority="35" w:qFormat="1"/>
-    <w:lsdException w:name="Title" w:semiHidden="0" w:uiPriority="10" w:unhideWhenUsed="0" w:qFormat="1"/>
-    <w:lsdException w:name="Default Paragraph Font" w:uiPriority="1"/>
-    <w:lsdException w:name="Subtitle" w:semiHidden="0" w:uiPriority="11" w:unhideWhenUsed="0" w:qFormat="1"/>
-    <w:lsdException w:name="Strong" w:semiHidden="0" w:uiPriority="22" w:unhideWhenUsed="0" w:qFormat="1"/>
-    <w:lsdException w:name="Emphasis" w:semiHidden="0" w:uiPriority="20" w:unhideWhenUsed="0" w:qFormat="1"/>
-    <w:lsdException w:name="Table Grid" w:semiHidden="0" w:uiPriority="39" w:unhideWhenUsed="0"/>
-    <w:lsdException w:name="Placeholder Text" w:unhideWhenUsed="0"/>
-    <w:lsdException w:name="No Spacing" w:semiHidden="0" w:uiPriority="1" w:unhideWhenUsed="0" w:qFormat="1"/>
-    <w:lsdException w:name="Light Shading" w:semiHidden="0" w:uiPriority="60" w:unhideWhenUsed="0"/>
-    <w:lsdException w:name="Light List" w:semiHidden="0" w:uiPriority="61" w:unhideWhenUsed="0"/>
-    <w:lsdException w:name="Light Grid" w:semiHidden="0" w:uiPriority="62" w:unhideWhenUsed="0"/>
-    <w:lsdException w:name="Medium Shading 1" w:semiHidden="0" w:uiPriority="63" w:unhideWhenUsed="0"/>
-    <w:lsdException w:name="Medium Shading 2" w:semiHidden="0" w:uiPriority="64" w:unhideWhenUsed="0"/>
-    <w:lsdException w:name="Medium List 1" w:semiHidden="0" w:uiPriority="65" w:unhideWhenUsed="0"/>
-    <w:lsdException w:name="Medium List 2" w:semiHidden="0" w:uiPriority="66" w:unhideWhenUsed="0"/>
-    <w:lsdException w:name="Medium Grid 1" w:semiHidden="0" w:uiPriority="67" w:unhideWhenUsed="0"/>
-    <w:lsdException w:name="Medium Grid 2" w:semiHidden="0" w:uiPriority="68" w:unhideWhenUsed="0"/>
-    <w:lsdException w:name="Medium Grid 3" w:semiHidden="0" w:uiPriority="69" w:unhideWhenUsed="0"/>
-    <w:lsdException w:name="Dark List" w:semiHidden="0" w:uiPriority="70" w:unhideWhenUsed="0"/>
-    <w:lsdException w:name="Colorful Shading" w:semiHidden="0" w:uiPriority="71" w:unhideWhenUsed="0"/>
-    <w:lsdException w:name="Colorful List" w:semiHidden="0" w:uiPriority="72" w:unhideWhenUsed="0"/>
-    <w:lsdException w:name="Colorful Grid" w:semiHidden="0" w:uiPriority="73" w:unhideWhenUsed="0"/>
-    <w:lsdException w:name="Light Shading Accent 1" w:semiHidden="0" w:uiPriority="60" w:unhideWhenUsed="0"/>
-    <w:lsdException w:name="Light List Accent 1" w:semiHidden="0" w:uiPriority="61" w:unhideWhenUsed="0"/>
-    <w:lsdException w:name="Light Grid Accent 1" w:semiHidden="0" w:uiPriority="62" w:unhideWhenUsed="0"/>
-    <w:lsdException w:name="Medium Shading 1 Accent 1" w:semiHidden="0" w:uiPriority="63" w:unhideWhenUsed="0"/>
-    <w:lsdException w:name="Medium Shading 2 Accent 1" w:semiHidden="0" w:uiPriority="64" w:unhideWhenUsed="0"/>
-    <w:lsdException w:name="Medium List 1 Accent 1" w:semiHidden="0" w:uiPriority="65" w:unhideWhenUsed="0"/>
-    <w:lsdException w:name="Revision" w:unhideWhenUsed="0"/>
-    <w:lsdException w:name="List Paragraph" w:semiHidden="0" w:uiPriority="34" w:unhideWhenUsed="0" w:qFormat="1"/>
-    <w:lsdException w:name="Quote" w:semiHidden="0" w:uiPriority="29" w:unhideWhenUsed="0" w:qFormat="1"/>
-    <w:lsdException w:name="Intense Quote" w:semiHidden="0" w:uiPriority="30" w:unhideWhenUsed="0" w:qFormat="1"/>
-    <w:lsdException w:name="Medium List 2 Accent 1" w:semiHidden="0" w:uiPriority="66" w:unhideWhenUsed="0"/>
-    <w:lsdException w:name="Medium Grid 1 Accent 1" w:semiHidden="0" w:uiPriority="67" w:unhideWhenUsed="0"/>
-    <w:lsdException w:name="Medium Grid 2 Accent 1" w:semiHidden="0" w:uiPriority="68" w:unhideWhenUsed="0"/>
-    <w:lsdException w:name="Medium Grid 3 Accent 1" w:semiHidden="0" w:uiPriority="69" w:unhideWhenUsed="0"/>
-    <w:lsdException w:name="Dark List Accent 1" w:semiHidden="0" w:uiPriority="70" w:unhideWhenUsed="0"/>
-    <w:lsdException w:name="Colorful Shading Accent 1" w:semiHidden="0" w:uiPriority="71" w:unhideWhenUsed="0"/>
-    <w:lsdException w:name="Colorful List Accent 1" w:semiHidden="0" w:uiPriority="72" w:unhideWhenUsed="0"/>
-    <w:lsdException w:name="Colorful Grid Accent 1" w:semiHidden="0" w:uiPriority="73" w:unhideWhenUsed="0"/>
-    <w:lsdException w:name="Light Shading Accent 2" w:semiHidden="0" w:uiPriority="60" w:unhideWhenUsed="0"/>
-    <w:lsdException w:name="Light List Accent 2" w:semiHidden="0" w:uiPriority="61" w:unhideWhenUsed="0"/>
-    <w:lsdException w:name="Light Grid Accent 2" w:semiHidden="0" w:uiPriority="62" w:unhideWhenUsed="0"/>
-    <w:lsdException w:name="Medium Shading 1 Accent 2" w:semiHidden="0" w:uiPriority="63" w:unhideWhenUsed="0"/>
-    <w:lsdException w:name="Medium Shading 2 Accent 2" w:semiHidden="0" w:uiPriority="64" w:unhideWhenUsed="0"/>
-    <w:lsdException w:name="Medium List 1 Accent 2" w:semiHidden="0" w:uiPriority="65" w:unhideWhenUsed="0"/>
-    <w:lsdException w:name="Medium List 2 Accent 2" w:semiHidden="0" w:uiPriority="66" w:unhideWhenUsed="0"/>
-    <w:lsdException w:name="Medium Grid 1 Accent 2" w:semiHidden="0" w:uiPriority="67" w:unhideWhenUsed="0"/>
-    <w:lsdException w:name="Medium Grid 2 Accent 2" w:semiHidden="0" w:uiPriority="68" w:unhideWhenUsed="0"/>
-    <w:lsdException w:name="Medium Grid 3 Accent 2" w:semiHidden="0" w:uiPriority="69" w:unhideWhenUsed="0"/>
-    <w:lsdException w:name="Dark List Accent 2" w:semiHidden="0" w:uiPriority="70" w:unhideWhenUsed="0"/>
-    <w:lsdException w:name="Colorful Shading Accent 2" w:semiHidden="0" w:uiPriority="71" w:unhideWhenUsed="0"/>
-    <w:lsdException w:name="Colorful List Accent 2" w:semiHidden="0" w:uiPriority="72" w:unhideWhenUsed="0"/>
-    <w:lsdException w:name="Colorful Grid Accent 2" w:semiHidden="0" w:uiPriority="73" w:unhideWhenUsed="0"/>
-    <w:lsdException w:name="Light Shading Accent 3" w:semiHidden="0" w:uiPriority="60" w:unhideWhenUsed="0"/>
-    <w:lsdException w:name="Light List Accent 3" w:semiHidden="0" w:uiPriority="61" w:unhideWhenUsed="0"/>
-    <w:lsdException w:name="Light Grid Accent 3" w:semiHidden="0" w:uiPriority="62" w:unhideWhenUsed="0"/>
-    <w:lsdException w:name="Medium Shading 1 Accent 3" w:semiHidden="0" w:uiPriority="63" w:unhideWhenUsed="0"/>
-    <w:lsdException w:name="Medium Shading 2 Accent 3" w:semiHidden="0" w:uiPriority="64" w:unhideWhenUsed="0"/>
-    <w:lsdException w:name="Medium List 1 Accent 3" w:semiHidden="0" w:uiPriority="65" w:unhideWhenUsed="0"/>
-    <w:lsdException w:name="Medium List 2 Accent 3" w:semiHidden="0" w:uiPriority="66" w:unhideWhenUsed="0"/>
-    <w:lsdException w:name="Medium Grid 1 Accent 3" w:semiHidden="0" w:uiPriority="67" w:unhideWhenUsed="0"/>
-    <w:lsdException w:name="Medium Grid 2 Accent 3" w:semiHidden="0" w:uiPriority="68" w:unhideWhenUsed="0"/>
-    <w:lsdException w:name="Medium Grid 3 Accent 3" w:semiHidden="0" w:uiPriority="69" w:unhideWhenUsed="0"/>
-    <w:lsdException w:name="Dark List Accent 3" w:semiHidden="0" w:uiPriority="70" w:unhideWhenUsed="0"/>
-    <w:lsdException w:name="Colorful Shading Accent 3" w:semiHidden="0" w:uiPriority="71" w:unhideWhenUsed="0"/>
-    <w:lsdException w:name="Colorful List Accent 3" w:semiHidden="0" w:uiPriority="72" w:unhideWhenUsed="0"/>
-    <w:lsdException w:name="Colorful Grid Accent 3" w:semiHidden="0" w:uiPriority="73" w:unhideWhenUsed="0"/>
-    <w:lsdException w:name="Light Shading Accent 4" w:semiHidden="0" w:uiPriority="60" w:unhideWhenUsed="0"/>
-    <w:lsdException w:name="Light List Accent 4" w:semiHidden="0" w:uiPriority="61" w:unhideWhenUsed="0"/>
-    <w:lsdException w:name="Light Grid Accent 4" w:semiHidden="0" w:uiPriority="62" w:unhideWhenUsed="0"/>
-    <w:lsdException w:name="Medium Shading 1 Accent 4" w:semiHidden="0" w:uiPriority="63" w:unhideWhenUsed="0"/>
-    <w:lsdException w:name="Medium Shading 2 Accent 4" w:semiHidden="0" w:uiPriority="64" w:unhideWhenUsed="0"/>
-    <w:lsdException w:name="Medium List 1 Accent 4" w:semiHidden="0" w:uiPriority="65" w:unhideWhenUsed="0"/>
-    <w:lsdException w:name="Medium List 2 Accent 4" w:semiHidden="0" w:uiPriority="66" w:unhideWhenUsed="0"/>
-    <w:lsdException w:name="Medium Grid 1 Accent 4" w:semiHidden="0" w:uiPriority="67" w:unhideWhenUsed="0"/>
-    <w:lsdException w:name="Medium Grid 2 Accent 4" w:semiHidden="0" w:uiPriority="68" w:unhideWhenUsed="0"/>
-    <w:lsdException w:name="Medium Grid 3 Accent 4" w:semiHidden="0" w:uiPriority="69" w:unhideWhenUsed="0"/>
-    <w:lsdException w:name="Dark List Accent 4" w:semiHidden="0" w:uiPriority="70" w:unhideWhenUsed="0"/>
-    <w:lsdException w:name="Colorful Shading Accent 4" w:semiHidden="0" w:uiPriority="71" w:unhideWhenUsed="0"/>
-    <w:lsdException w:name="Colorful List Accent 4" w:semiHidden="0" w:uiPriority="72" w:unhideWhenUsed="0"/>
-    <w:lsdException w:name="Colorful Grid Accent 4" w:semiHidden="0" w:uiPriority="73" w:unhideWhenUsed="0"/>
-    <w:lsdException w:name="Light Shading Accent 5" w:semiHidden="0" w:uiPriority="60" w:unhideWhenUsed="0"/>
-    <w:lsdException w:name="Light List Accent 5" w:semiHidden="0" w:uiPriority="61" w:unhideWhenUsed="0"/>
-    <w:lsdException w:name="Light Grid Accent 5" w:semiHidden="0" w:uiPriority="62" w:unhideWhenUsed="0"/>
-    <w:lsdException w:name="Medium Shading 1 Accent 5" w:semiHidden="0" w:uiPriority="63" w:unhideWhenUsed="0"/>
-    <w:lsdException w:name="Medium Shading 2 Accent 5" w:semiHidden="0" w:uiPriority="64" w:unhideWhenUsed="0"/>
-    <w:lsdException w:name="Medium List 1 Accent 5" w:semiHidden="0" w:uiPriority="65" w:unhideWhenUsed="0"/>
-    <w:lsdException w:name="Medium List 2 Accent 5" w:semiHidden="0" w:uiPriority="66" w:unhideWhenUsed="0"/>
-    <w:lsdException w:name="Medium Grid 1 Accent 5" w:semiHidden="0" w:uiPriority="67" w:unhideWhenUsed="0"/>
-    <w:lsdException w:name="Medium Grid 2 Accent 5" w:semiHidden="0" w:uiPriority="68" w:unhideWhenUsed="0"/>
-    <w:lsdException w:name="Medium Grid 3 Accent 5" w:semiHidden="0" w:uiPriority="69" w:unhideWhenUsed="0"/>
-    <w:lsdException w:name="Dark List Accent 5" w:semiHidden="0" w:uiPriority="70" w:unhideWhenUsed="0"/>
-    <w:lsdException w:name="Colorful Shading Accent 5" w:semiHidden="0" w:uiPriority="71" w:unhideWhenUsed="0"/>
-    <w:lsdException w:name="Colorful List Accent 5" w:semiHidden="0" w:uiPriority="72" w:unhideWhenUsed="0"/>
-    <w:lsdException w:name="Colorful Grid Accent 5" w:semiHidden="0" w:uiPriority="73" w:unhideWhenUsed="0"/>
-    <w:lsdException w:name="Light Shading Accent 6" w:semiHidden="0" w:uiPriority="60" w:unhideWhenUsed="0"/>
-    <w:lsdException w:name="Light List Accent 6" w:semiHidden="0" w:uiPriority="61" w:unhideWhenUsed="0"/>
-    <w:lsdException w:name="Light Grid Accent 6" w:semiHidden="0" w:uiPriority="62" w:unhideWhenUsed="0"/>
-    <w:lsdException w:name="Medium Shading 1 Accent 6" w:semiHidden="0" w:uiPriority="63" w:unhideWhenUsed="0"/>
-    <w:lsdException w:name="Medium Shading 2 Accent 6" w:semiHidden="0" w:uiPriority="64" w:unhideWhenUsed="0"/>
-    <w:lsdException w:name="Medium List 1 Accent 6" w:semiHidden="0" w:uiPriority="65" w:unhideWhenUsed="0"/>
-    <w:lsdException w:name="Medium List 2 Accent 6" w:semiHidden="0" w:uiPriority="66" w:unhideWhenUsed="0"/>
-    <w:lsdException w:name="Medium Grid 1 Accent 6" w:semiHidden="0" w:uiPriority="67" w:unhideWhenUsed="0"/>
-    <w:lsdException w:name="Medium Grid 2 Accent 6" w:semiHidden="0" w:uiPriority="68" w:unhideWhenUsed="0"/>
-    <w:lsdException w:name="Medium Grid 3 Accent 6" w:semiHidden="0" w:uiPriority="69" w:unhideWhenUsed="0"/>
-    <w:lsdException w:name="Dark List Accent 6" w:semiHidden="0" w:uiPriority="70" w:unhideWhenUsed="0"/>
-    <w:lsdException w:name="Colorful Shading Accent 6" w:semiHidden="0" w:uiPriority="71" w:unhideWhenUsed="0"/>
-    <w:lsdException w:name="Colorful List Accent 6" w:semiHidden="0" w:uiPriority="72" w:unhideWhenUsed="0"/>
-    <w:lsdException w:name="Colorful Grid Accent 6" w:semiHidden="0" w:uiPriority="73" w:unhideWhenUsed="0"/>
-    <w:lsdException w:name="Subtle Emphasis" w:semiHidden="0" w:uiPriority="19" w:unhideWhenUsed="0" w:qFormat="1"/>
-    <w:lsdException w:name="Intense Emphasis" w:semiHidden="0" w:uiPriority="21" w:unhideWhenUsed="0" w:qFormat="1"/>
-    <w:lsdException w:name="Subtle Reference" w:semiHidden="0" w:uiPriority="31" w:unhideWhenUsed="0" w:qFormat="1"/>
-    <w:lsdException w:name="Intense Reference" w:semiHidden="0" w:uiPriority="32" w:unhideWhenUsed="0" w:qFormat="1"/>
-    <w:lsdException w:name="Book Title" w:semiHidden="0" w:uiPriority="33" w:unhideWhenUsed="0" w:qFormat="1"/>
-    <w:lsdException w:name="Bibliography" w:uiPriority="37"/>
-    <w:lsdException w:name="TOC Heading" w:uiPriority="39" w:qFormat="1"/>
+  <w:latentStyles w:defLockedState="0" w:defUIPriority="99" w:defSemiHidden="0" w:defUnhideWhenUsed="0" w:defQFormat="0" w:count="372">
+    <w:lsdException w:name="Normal" w:uiPriority="0" w:qFormat="1"/>
+    <w:lsdException w:name="heading 1" w:uiPriority="9" w:qFormat="1"/>
+    <w:lsdException w:name="heading 2" w:semiHidden="1" w:uiPriority="9" w:unhideWhenUsed="1" w:qFormat="1"/>
+    <w:lsdException w:name="heading 3" w:semiHidden="1" w:uiPriority="9" w:unhideWhenUsed="1" w:qFormat="1"/>
+    <w:lsdException w:name="heading 4" w:semiHidden="1" w:uiPriority="9" w:unhideWhenUsed="1" w:qFormat="1"/>
+    <w:lsdException w:name="heading 5" w:semiHidden="1" w:uiPriority="9" w:unhideWhenUsed="1" w:qFormat="1"/>
+    <w:lsdException w:name="heading 6" w:semiHidden="1" w:uiPriority="9" w:unhideWhenUsed="1" w:qFormat="1"/>
+    <w:lsdException w:name="heading 7" w:semiHidden="1" w:uiPriority="9" w:unhideWhenUsed="1" w:qFormat="1"/>
+    <w:lsdException w:name="heading 8" w:semiHidden="1" w:uiPriority="9" w:unhideWhenUsed="1" w:qFormat="1"/>
+    <w:lsdException w:name="heading 9" w:semiHidden="1" w:uiPriority="9" w:unhideWhenUsed="1" w:qFormat="1"/>
+    <w:lsdException w:name="index 1" w:semiHidden="1" w:unhideWhenUsed="1"/>
+    <w:lsdException w:name="index 2" w:semiHidden="1" w:unhideWhenUsed="1"/>
+    <w:lsdException w:name="index 3" w:semiHidden="1" w:unhideWhenUsed="1"/>
+    <w:lsdException w:name="index 4" w:semiHidden="1" w:unhideWhenUsed="1"/>
+    <w:lsdException w:name="index 5" w:semiHidden="1" w:unhideWhenUsed="1"/>
+    <w:lsdException w:name="index 6" w:semiHidden="1" w:unhideWhenUsed="1"/>
+    <w:lsdException w:name="index 7" w:semiHidden="1" w:unhideWhenUsed="1"/>
+    <w:lsdException w:name="index 8" w:semiHidden="1" w:unhideWhenUsed="1"/>
+    <w:lsdException w:name="index 9" w:semiHidden="1" w:unhideWhenUsed="1"/>
+    <w:lsdException w:name="toc 1" w:semiHidden="1" w:uiPriority="39" w:unhideWhenUsed="1"/>
+    <w:lsdException w:name="toc 2" w:semiHidden="1" w:uiPriority="39" w:unhideWhenUsed="1"/>
+    <w:lsdException w:name="toc 3" w:semiHidden="1" w:uiPriority="39" w:unhideWhenUsed="1"/>
+    <w:lsdException w:name="toc 4" w:semiHidden="1" w:uiPriority="39" w:unhideWhenUsed="1"/>
+    <w:lsdException w:name="toc 5" w:semiHidden="1" w:uiPriority="39" w:unhideWhenUsed="1"/>
+    <w:lsdException w:name="toc 6" w:semiHidden="1" w:uiPriority="39" w:unhideWhenUsed="1"/>
+    <w:lsdException w:name="toc 7" w:semiHidden="1" w:uiPriority="39" w:unhideWhenUsed="1"/>
+    <w:lsdException w:name="toc 8" w:semiHidden="1" w:uiPriority="39" w:unhideWhenUsed="1"/>
+    <w:lsdException w:name="toc 9" w:semiHidden="1" w:uiPriority="39" w:unhideWhenUsed="1"/>
+    <w:lsdException w:name="Normal Indent" w:semiHidden="1" w:unhideWhenUsed="1"/>
+    <w:lsdException w:name="footnote text" w:semiHidden="1" w:unhideWhenUsed="1"/>
+    <w:lsdException w:name="annotation text" w:semiHidden="1" w:unhideWhenUsed="1"/>
+    <w:lsdException w:name="header" w:semiHidden="1" w:unhideWhenUsed="1"/>
+    <w:lsdException w:name="footer" w:semiHidden="1" w:unhideWhenUsed="1"/>
+    <w:lsdException w:name="index heading" w:semiHidden="1" w:unhideWhenUsed="1"/>
+    <w:lsdException w:name="caption" w:semiHidden="1" w:uiPriority="35" w:unhideWhenUsed="1" w:qFormat="1"/>
+    <w:lsdException w:name="table of figures" w:semiHidden="1" w:unhideWhenUsed="1"/>
+    <w:lsdException w:name="envelope address" w:semiHidden="1" w:unhideWhenUsed="1"/>
+    <w:lsdException w:name="envelope return" w:semiHidden="1" w:unhideWhenUsed="1"/>
+    <w:lsdException w:name="footnote reference" w:semiHidden="1" w:unhideWhenUsed="1"/>
+    <w:lsdException w:name="annotation reference" w:semiHidden="1" w:unhideWhenUsed="1"/>
+    <w:lsdException w:name="line number" w:semiHidden="1" w:unhideWhenUsed="1"/>
+    <w:lsdException w:name="page number" w:semiHidden="1" w:unhideWhenUsed="1"/>
+    <w:lsdException w:name="endnote reference" w:semiHidden="1" w:unhideWhenUsed="1"/>
+    <w:lsdException w:name="endnote text" w:semiHidden="1" w:unhideWhenUsed="1"/>
+    <w:lsdException w:name="table of authorities" w:semiHidden="1" w:unhideWhenUsed="1"/>
+    <w:lsdException w:name="macro" w:semiHidden="1" w:unhideWhenUsed="1"/>
+    <w:lsdException w:name="toa heading" w:semiHidden="1" w:unhideWhenUsed="1"/>
+    <w:lsdException w:name="List" w:semiHidden="1" w:unhideWhenUsed="1"/>
+    <w:lsdException w:name="List Bullet" w:semiHidden="1" w:unhideWhenUsed="1"/>
+    <w:lsdException w:name="List Number" w:semiHidden="1" w:unhideWhenUsed="1"/>
+    <w:lsdException w:name="List 2" w:semiHidden="1" w:unhideWhenUsed="1"/>
+    <w:lsdException w:name="List 3" w:semiHidden="1" w:unhideWhenUsed="1"/>
+    <w:lsdException w:name="List 4" w:semiHidden="1" w:unhideWhenUsed="1"/>
+    <w:lsdException w:name="List 5" w:semiHidden="1" w:unhideWhenUsed="1"/>
+    <w:lsdException w:name="List Bullet 2" w:semiHidden="1" w:unhideWhenUsed="1"/>
+    <w:lsdException w:name="List Bullet 3" w:semiHidden="1" w:unhideWhenUsed="1"/>
+    <w:lsdException w:name="List Bullet 4" w:semiHidden="1" w:unhideWhenUsed="1"/>
+    <w:lsdException w:name="List Bullet 5" w:semiHidden="1" w:unhideWhenUsed="1"/>
+    <w:lsdException w:name="List Number 2" w:semiHidden="1" w:unhideWhenUsed="1"/>
+    <w:lsdException w:name="List Number 3" w:semiHidden="1" w:unhideWhenUsed="1"/>
+    <w:lsdException w:name="List Number 4" w:semiHidden="1" w:unhideWhenUsed="1"/>
+    <w:lsdException w:name="List Number 5" w:semiHidden="1" w:unhideWhenUsed="1"/>
+    <w:lsdException w:name="Title" w:uiPriority="10" w:qFormat="1"/>
+    <w:lsdException w:name="Closing" w:semiHidden="1" w:unhideWhenUsed="1"/>
+    <w:lsdException w:name="Signature" w:semiHidden="1" w:unhideWhenUsed="1"/>
+    <w:lsdException w:name="Default Paragraph Font" w:semiHidden="1" w:uiPriority="1" w:unhideWhenUsed="1"/>
+    <w:lsdException w:name="Body Text" w:semiHidden="1" w:unhideWhenUsed="1"/>
+    <w:lsdException w:name="Body Text Indent" w:semiHidden="1" w:unhideWhenUsed="1"/>
+    <w:lsdException w:name="List Continue" w:semiHidden="1" w:unhideWhenUsed="1"/>
+    <w:lsdException w:name="List Continue 2" w:semiHidden="1" w:unhideWhenUsed="1"/>
+    <w:lsdException w:name="List Continue 3" w:semiHidden="1" w:unhideWhenUsed="1"/>
+    <w:lsdException w:name="List Continue 4" w:semiHidden="1" w:unhideWhenUsed="1"/>
+    <w:lsdException w:name="List Continue 5" w:semiHidden="1" w:unhideWhenUsed="1"/>
+    <w:lsdException w:name="Message Header" w:semiHidden="1" w:unhideWhenUsed="1"/>
+    <w:lsdException w:name="Subtitle" w:uiPriority="11" w:qFormat="1"/>
+    <w:lsdException w:name="Salutation" w:semiHidden="1" w:unhideWhenUsed="1"/>
+    <w:lsdException w:name="Date" w:semiHidden="1" w:unhideWhenUsed="1"/>
+    <w:lsdException w:name="Body Text First Indent" w:semiHidden="1" w:unhideWhenUsed="1"/>
+    <w:lsdException w:name="Body Text First Indent 2" w:semiHidden="1" w:unhideWhenUsed="1"/>
+    <w:lsdException w:name="Note Heading" w:semiHidden="1" w:unhideWhenUsed="1"/>
+    <w:lsdException w:name="Body Text 2" w:semiHidden="1" w:unhideWhenUsed="1"/>
+    <w:lsdException w:name="Body Text 3" w:semiHidden="1" w:unhideWhenUsed="1"/>
+    <w:lsdException w:name="Body Text Indent 2" w:semiHidden="1" w:unhideWhenUsed="1"/>
+    <w:lsdException w:name="Body Text Indent 3" w:semiHidden="1" w:unhideWhenUsed="1"/>
+    <w:lsdException w:name="Block Text" w:semiHidden="1" w:unhideWhenUsed="1"/>
+    <w:lsdException w:name="Hyperlink" w:semiHidden="1" w:unhideWhenUsed="1"/>
+    <w:lsdException w:name="FollowedHyperlink" w:semiHidden="1" w:unhideWhenUsed="1"/>
+    <w:lsdException w:name="Strong" w:uiPriority="22" w:qFormat="1"/>
+    <w:lsdException w:name="Emphasis" w:uiPriority="20" w:qFormat="1"/>
+    <w:lsdException w:name="Document Map" w:semiHidden="1" w:unhideWhenUsed="1"/>
+    <w:lsdException w:name="Plain Text" w:semiHidden="1" w:unhideWhenUsed="1"/>
+    <w:lsdException w:name="E-mail Signature" w:semiHidden="1" w:unhideWhenUsed="1"/>
+    <w:lsdException w:name="HTML Top of Form" w:semiHidden="1" w:unhideWhenUsed="1"/>
+    <w:lsdException w:name="HTML Bottom of Form" w:semiHidden="1" w:unhideWhenUsed="1"/>
+    <w:lsdException w:name="Normal (Web)" w:semiHidden="1" w:unhideWhenUsed="1"/>
+    <w:lsdException w:name="HTML Acronym" w:semiHidden="1" w:unhideWhenUsed="1"/>
+    <w:lsdException w:name="HTML Address" w:semiHidden="1" w:unhideWhenUsed="1"/>
+    <w:lsdException w:name="HTML Cite" w:semiHidden="1" w:unhideWhenUsed="1"/>
+    <w:lsdException w:name="HTML Code" w:semiHidden="1" w:unhideWhenUsed="1"/>
+    <w:lsdException w:name="HTML Definition" w:semiHidden="1" w:unhideWhenUsed="1"/>
+    <w:lsdException w:name="HTML Keyboard" w:semiHidden="1" w:unhideWhenUsed="1"/>
+    <w:lsdException w:name="HTML Preformatted" w:semiHidden="1" w:unhideWhenUsed="1"/>
+    <w:lsdException w:name="HTML Sample" w:semiHidden="1" w:unhideWhenUsed="1"/>
+    <w:lsdException w:name="HTML Typewriter" w:semiHidden="1" w:unhideWhenUsed="1"/>
+    <w:lsdException w:name="HTML Variable" w:semiHidden="1" w:unhideWhenUsed="1"/>
+    <w:lsdException w:name="Normal Table" w:semiHidden="1" w:unhideWhenUsed="1"/>
+    <w:lsdException w:name="annotation subject" w:semiHidden="1" w:unhideWhenUsed="1"/>
+    <w:lsdException w:name="No List" w:semiHidden="1" w:unhideWhenUsed="1"/>
+    <w:lsdException w:name="Outline List 1" w:semiHidden="1" w:unhideWhenUsed="1"/>
+    <w:lsdException w:name="Outline List 2" w:semiHidden="1" w:unhideWhenUsed="1"/>
+    <w:lsdException w:name="Outline List 3" w:semiHidden="1" w:unhideWhenUsed="1"/>
+    <w:lsdException w:name="Table Simple 1" w:semiHidden="1" w:unhideWhenUsed="1"/>
+    <w:lsdException w:name="Table Simple 2" w:semiHidden="1" w:unhideWhenUsed="1"/>
+    <w:lsdException w:name="Table Simple 3" w:semiHidden="1" w:unhideWhenUsed="1"/>
+    <w:lsdException w:name="Table Classic 1" w:semiHidden="1" w:unhideWhenUsed="1"/>
+    <w:lsdException w:name="Table Classic 2" w:semiHidden="1" w:unhideWhenUsed="1"/>
+    <w:lsdException w:name="Table Classic 3" w:semiHidden="1" w:unhideWhenUsed="1"/>
+    <w:lsdException w:name="Table Classic 4" w:semiHidden="1" w:unhideWhenUsed="1"/>
+    <w:lsdException w:name="Table Colorful 1" w:semiHidden="1" w:unhideWhenUsed="1"/>
+    <w:lsdException w:name="Table Colorful 2" w:semiHidden="1" w:unhideWhenUsed="1"/>
+    <w:lsdException w:name="Table Colorful 3" w:semiHidden="1" w:unhideWhenUsed="1"/>
+    <w:lsdException w:name="Table Columns 1" w:semiHidden="1" w:unhideWhenUsed="1"/>
+    <w:lsdException w:name="Table Columns 2" w:semiHidden="1" w:unhideWhenUsed="1"/>
+    <w:lsdException w:name="Table Columns 3" w:semiHidden="1" w:unhideWhenUsed="1"/>
+    <w:lsdException w:name="Table Columns 4" w:semiHidden="1" w:unhideWhenUsed="1"/>
+    <w:lsdException w:name="Table Columns 5" w:semiHidden="1" w:unhideWhenUsed="1"/>
+    <w:lsdException w:name="Table Grid 1" w:semiHidden="1" w:unhideWhenUsed="1"/>
+    <w:lsdException w:name="Table Grid 2" w:semiHidden="1" w:unhideWhenUsed="1"/>
+    <w:lsdException w:name="Table Grid 3" w:semiHidden="1" w:unhideWhenUsed="1"/>
+    <w:lsdException w:name="Table Grid 4" w:semiHidden="1" w:unhideWhenUsed="1"/>
+    <w:lsdException w:name="Table Grid 5" w:semiHidden="1" w:unhideWhenUsed="1"/>
+    <w:lsdException w:name="Table Grid 6" w:semiHidden="1" w:unhideWhenUsed="1"/>
+    <w:lsdException w:name="Table Grid 7" w:semiHidden="1" w:unhideWhenUsed="1"/>
+    <w:lsdException w:name="Table Grid 8" w:semiHidden="1" w:unhideWhenUsed="1"/>
+    <w:lsdException w:name="Table List 1" w:semiHidden="1" w:unhideWhenUsed="1"/>
+    <w:lsdException w:name="Table List 2" w:semiHidden="1" w:unhideWhenUsed="1"/>
+    <w:lsdException w:name="Table List 3" w:semiHidden="1" w:unhideWhenUsed="1"/>
+    <w:lsdException w:name="Table List 4" w:semiHidden="1" w:unhideWhenUsed="1"/>
+    <w:lsdException w:name="Table List 5" w:semiHidden="1" w:unhideWhenUsed="1"/>
+    <w:lsdException w:name="Table List 6" w:semiHidden="1" w:unhideWhenUsed="1"/>
+    <w:lsdException w:name="Table List 7" w:semiHidden="1" w:unhideWhenUsed="1"/>
+    <w:lsdException w:name="Table List 8" w:semiHidden="1" w:unhideWhenUsed="1"/>
+    <w:lsdException w:name="Table 3D effects 1" w:semiHidden="1" w:unhideWhenUsed="1"/>
+    <w:lsdException w:name="Table 3D effects 2" w:semiHidden="1" w:unhideWhenUsed="1"/>
+    <w:lsdException w:name="Table 3D effects 3" w:semiHidden="1" w:unhideWhenUsed="1"/>
+    <w:lsdException w:name="Table Contemporary" w:semiHidden="1" w:unhideWhenUsed="1"/>
+    <w:lsdException w:name="Table Elegant" w:semiHidden="1" w:unhideWhenUsed="1"/>
+    <w:lsdException w:name="Table Professional" w:semiHidden="1" w:unhideWhenUsed="1"/>
+    <w:lsdException w:name="Table Subtle 1" w:semiHidden="1" w:unhideWhenUsed="1"/>
+    <w:lsdException w:name="Table Subtle 2" w:semiHidden="1" w:unhideWhenUsed="1"/>
+    <w:lsdException w:name="Table Web 1" w:semiHidden="1" w:unhideWhenUsed="1"/>
+    <w:lsdException w:name="Table Web 2" w:semiHidden="1" w:unhideWhenUsed="1"/>
+    <w:lsdException w:name="Table Web 3" w:semiHidden="1" w:unhideWhenUsed="1"/>
+    <w:lsdException w:name="Balloon Text" w:semiHidden="1" w:unhideWhenUsed="1"/>
+    <w:lsdException w:name="Table Grid" w:uiPriority="39"/>
+    <w:lsdException w:name="Table Theme" w:semiHidden="1" w:unhideWhenUsed="1"/>
+    <w:lsdException w:name="Placeholder Text" w:semiHidden="1"/>
+    <w:lsdException w:name="No Spacing" w:uiPriority="1" w:qFormat="1"/>
+    <w:lsdException w:name="Light Shading" w:uiPriority="60"/>
+    <w:lsdException w:name="Light List" w:uiPriority="61"/>
+    <w:lsdException w:name="Light Grid" w:uiPriority="62"/>
+    <w:lsdException w:name="Medium Shading 1" w:uiPriority="63"/>
+    <w:lsdException w:name="Medium Shading 2" w:uiPriority="64"/>
+    <w:lsdException w:name="Medium List 1" w:uiPriority="65"/>
+    <w:lsdException w:name="Medium List 2" w:uiPriority="66"/>
+    <w:lsdException w:name="Medium Grid 1" w:uiPriority="67"/>
+    <w:lsdException w:name="Medium Grid 2" w:uiPriority="68"/>
+    <w:lsdException w:name="Medium Grid 3" w:uiPriority="69"/>
+    <w:lsdException w:name="Dark List" w:uiPriority="70"/>
+    <w:lsdException w:name="Colorful Shading" w:uiPriority="71"/>
+    <w:lsdException w:name="Colorful List" w:uiPriority="72"/>
+    <w:lsdException w:name="Colorful Grid" w:uiPriority="73"/>
+    <w:lsdException w:name="Light Shading Accent 1" w:uiPriority="60"/>
+    <w:lsdException w:name="Light List Accent 1" w:uiPriority="61"/>
+    <w:lsdException w:name="Light Grid Accent 1" w:uiPriority="62"/>
+    <w:lsdException w:name="Medium Shading 1 Accent 1" w:uiPriority="63"/>
+    <w:lsdException w:name="Medium Shading 2 Accent 1" w:uiPriority="64"/>
+    <w:lsdException w:name="Medium List 1 Accent 1" w:uiPriority="65"/>
+    <w:lsdException w:name="Revision" w:semiHidden="1"/>
+    <w:lsdException w:name="List Paragraph" w:uiPriority="34" w:qFormat="1"/>
+    <w:lsdException w:name="Quote" w:uiPriority="29" w:qFormat="1"/>
+    <w:lsdException w:name="Intense Quote" w:uiPriority="30" w:qFormat="1"/>
+    <w:lsdException w:name="Medium List 2 Accent 1" w:uiPriority="66"/>
+    <w:lsdException w:name="Medium Grid 1 Accent 1" w:uiPriority="67"/>
+    <w:lsdException w:name="Medium Grid 2 Accent 1" w:uiPriority="68"/>
+    <w:lsdException w:name="Medium Grid 3 Accent 1" w:uiPriority="69"/>
+    <w:lsdException w:name="Dark List Accent 1" w:uiPriority="70"/>
+    <w:lsdException w:name="Colorful Shading Accent 1" w:uiPriority="71"/>
+    <w:lsdException w:name="Colorful List Accent 1" w:uiPriority="72"/>
+    <w:lsdException w:name="Colorful Grid Accent 1" w:uiPriority="73"/>
+    <w:lsdException w:name="Light Shading Accent 2" w:uiPriority="60"/>
+    <w:lsdException w:name="Light List Accent 2" w:uiPriority="61"/>
+    <w:lsdException w:name="Light Grid Accent 2" w:uiPriority="62"/>
+    <w:lsdException w:name="Medium Shading 1 Accent 2" w:uiPriority="63"/>
+    <w:lsdException w:name="Medium Shading 2 Accent 2" w:uiPriority="64"/>
+    <w:lsdException w:name="Medium List 1 Accent 2" w:uiPriority="65"/>
+    <w:lsdException w:name="Medium List 2 Accent 2" w:uiPriority="66"/>
+    <w:lsdException w:name="Medium Grid 1 Accent 2" w:uiPriority="67"/>
+    <w:lsdException w:name="Medium Grid 2 Accent 2" w:uiPriority="68"/>
+    <w:lsdException w:name="Medium Grid 3 Accent 2" w:uiPriority="69"/>
+    <w:lsdException w:name="Dark List Accent 2" w:uiPriority="70"/>
+    <w:lsdException w:name="Colorful Shading Accent 2" w:uiPriority="71"/>
+    <w:lsdException w:name="Colorful List Accent 2" w:uiPriority="72"/>
+    <w:lsdException w:name="Colorful Grid Accent 2" w:uiPriority="73"/>
+    <w:lsdException w:name="Light Shading Accent 3" w:uiPriority="60"/>
+    <w:lsdException w:name="Light List Accent 3" w:uiPriority="61"/>
+    <w:lsdException w:name="Light Grid Accent 3" w:uiPriority="62"/>
+    <w:lsdException w:name="Medium Shading 1 Accent 3" w:uiPriority="63"/>
+    <w:lsdException w:name="Medium Shading 2 Accent 3" w:uiPriority="64"/>
+    <w:lsdException w:name="Medium List 1 Accent 3" w:uiPriority="65"/>
+    <w:lsdException w:name="Medium List 2 Accent 3" w:uiPriority="66"/>
+    <w:lsdException w:name="Medium Grid 1 Accent 3" w:uiPriority="67"/>
+    <w:lsdException w:name="Medium Grid 2 Accent 3" w:uiPriority="68"/>
+    <w:lsdException w:name="Medium Grid 3 Accent 3" w:uiPriority="69"/>
+    <w:lsdException w:name="Dark List Accent 3" w:uiPriority="70"/>
+    <w:lsdException w:name="Colorful Shading Accent 3" w:uiPriority="71"/>
+    <w:lsdException w:name="Colorful List Accent 3" w:uiPriority="72"/>
+    <w:lsdException w:name="Colorful Grid Accent 3" w:uiPriority="73"/>
+    <w:lsdException w:name="Light Shading Accent 4" w:uiPriority="60"/>
+    <w:lsdException w:name="Light List Accent 4" w:uiPriority="61"/>
+    <w:lsdException w:name="Light Grid Accent 4" w:uiPriority="62"/>
+    <w:lsdException w:name="Medium Shading 1 Accent 4" w:uiPriority="63"/>
+    <w:lsdException w:name="Medium Shading 2 Accent 4" w:uiPriority="64"/>
+    <w:lsdException w:name="Medium List 1 Accent 4" w:uiPriority="65"/>
+    <w:lsdException w:name="Medium List 2 Accent 4" w:uiPriority="66"/>
+    <w:lsdException w:name="Medium Grid 1 Accent 4" w:uiPriority="67"/>
+    <w:lsdException w:name="Medium Grid 2 Accent 4" w:uiPriority="68"/>
+    <w:lsdException w:name="Medium Grid 3 Accent 4" w:uiPriority="69"/>
+    <w:lsdException w:name="Dark List Accent 4" w:uiPriority="70"/>
+    <w:lsdException w:name="Colorful Shading Accent 4" w:uiPriority="71"/>
+    <w:lsdException w:name="Colorful List Accent 4" w:uiPriority="72"/>
+    <w:lsdException w:name="Colorful Grid Accent 4" w:uiPriority="73"/>
+    <w:lsdException w:name="Light Shading Accent 5" w:uiPriority="60"/>
+    <w:lsdException w:name="Light List Accent 5" w:uiPriority="61"/>
+    <w:lsdException w:name="Light Grid Accent 5" w:uiPriority="62"/>
+    <w:lsdException w:name="Medium Shading 1 Accent 5" w:uiPriority="63"/>
+    <w:lsdException w:name="Medium Shading 2 Accent 5" w:uiPriority="64"/>
+    <w:lsdException w:name="Medium List 1 Accent 5" w:uiPriority="65"/>
+    <w:lsdException w:name="Medium List 2 Accent 5" w:uiPriority="66"/>
+    <w:lsdException w:name="Medium Grid 1 Accent 5" w:uiPriority="67"/>
+    <w:lsdException w:name="Medium Grid 2 Accent 5" w:uiPriority="68"/>
+    <w:lsdException w:name="Medium Grid 3 Accent 5" w:uiPriority="69"/>
+    <w:lsdException w:name="Dark List Accent 5" w:uiPriority="70"/>
+    <w:lsdException w:name="Colorful Shading Accent 5" w:uiPriority="71"/>
+    <w:lsdException w:name="Colorful List Accent 5" w:uiPriority="72"/>
+    <w:lsdException w:name="Colorful Grid Accent 5" w:uiPriority="73"/>
+    <w:lsdException w:name="Light Shading Accent 6" w:uiPriority="60"/>
+    <w:lsdException w:name="Light List Accent 6" w:uiPriority="61"/>
+    <w:lsdException w:name="Light Grid Accent 6" w:uiPriority="62"/>
+    <w:lsdException w:name="Medium Shading 1 Accent 6" w:uiPriority="63"/>
+    <w:lsdException w:name="Medium Shading 2 Accent 6" w:uiPriority="64"/>
+    <w:lsdException w:name="Medium List 1 Accent 6" w:uiPriority="65"/>
+    <w:lsdException w:name="Medium List 2 Accent 6" w:uiPriority="66"/>
+    <w:lsdException w:name="Medium Grid 1 Accent 6" w:uiPriority="67"/>
+    <w:lsdException w:name="Medium Grid 2 Accent 6" w:uiPriority="68"/>
+    <w:lsdException w:name="Medium Grid 3 Accent 6" w:uiPriority="69"/>
+    <w:lsdException w:name="Dark List Accent 6" w:uiPriority="70"/>
+    <w:lsdException w:name="Colorful Shading Accent 6" w:uiPriority="71"/>
+    <w:lsdException w:name="Colorful List Accent 6" w:uiPriority="72"/>
+    <w:lsdException w:name="Colorful Grid Accent 6" w:uiPriority="73"/>
+    <w:lsdException w:name="Subtle Emphasis" w:uiPriority="19" w:qFormat="1"/>
+    <w:lsdException w:name="Intense Emphasis" w:uiPriority="21" w:qFormat="1"/>
+    <w:lsdException w:name="Subtle Reference" w:uiPriority="31" w:qFormat="1"/>
+    <w:lsdException w:name="Intense Reference" w:uiPriority="32" w:qFormat="1"/>
+    <w:lsdException w:name="Book Title" w:uiPriority="33" w:qFormat="1"/>
+    <w:lsdException w:name="Bibliography" w:semiHidden="1" w:uiPriority="37" w:unhideWhenUsed="1"/>
+    <w:lsdException w:name="TOC Heading" w:semiHidden="1" w:uiPriority="39" w:unhideWhenUsed="1" w:qFormat="1"/>
+    <w:lsdException w:name="Plain Table 1" w:uiPriority="41"/>
+    <w:lsdException w:name="Plain Table 2" w:uiPriority="42"/>
+    <w:lsdException w:name="Plain Table 3" w:uiPriority="43"/>
+    <w:lsdException w:name="Plain Table 4" w:uiPriority="44"/>
+    <w:lsdException w:name="Plain Table 5" w:uiPriority="45"/>
+    <w:lsdException w:name="Grid Table Light" w:uiPriority="40"/>
+    <w:lsdException w:name="Grid Table 1 Light" w:uiPriority="46"/>
+    <w:lsdException w:name="Grid Table 2" w:uiPriority="47"/>
+    <w:lsdException w:name="Grid Table 3" w:uiPriority="48"/>
+    <w:lsdException w:name="Grid Table 4" w:uiPriority="49"/>
+    <w:lsdException w:name="Grid Table 5 Dark" w:uiPriority="50"/>
+    <w:lsdException w:name="Grid Table 6 Colorful" w:uiPriority="51"/>
+    <w:lsdException w:name="Grid Table 7 Colorful" w:uiPriority="52"/>
+    <w:lsdException w:name="Grid Table 1 Light Accent 1" w:uiPriority="46"/>
+    <w:lsdException w:name="Grid Table 2 Accent 1" w:uiPriority="47"/>
+    <w:lsdException w:name="Grid Table 3 Accent 1" w:uiPriority="48"/>
+    <w:lsdException w:name="Grid Table 4 Accent 1" w:uiPriority="49"/>
+    <w:lsdException w:name="Grid Table 5 Dark Accent 1" w:uiPriority="50"/>
+    <w:lsdException w:name="Grid Table 6 Colorful Accent 1" w:uiPriority="51"/>
+    <w:lsdException w:name="Grid Table 7 Colorful Accent 1" w:uiPriority="52"/>
+    <w:lsdException w:name="Grid Table 1 Light Accent 2" w:uiPriority="46"/>
+    <w:lsdException w:name="Grid Table 2 Accent 2" w:uiPriority="47"/>
+    <w:lsdException w:name="Grid Table 3 Accent 2" w:uiPriority="48"/>
+    <w:lsdException w:name="Grid Table 4 Accent 2" w:uiPriority="49"/>
+    <w:lsdException w:name="Grid Table 5 Dark Accent 2" w:uiPriority="50"/>
+    <w:lsdException w:name="Grid Table 6 Colorful Accent 2" w:uiPriority="51"/>
+    <w:lsdException w:name="Grid Table 7 Colorful Accent 2" w:uiPriority="52"/>
+    <w:lsdException w:name="Grid Table 1 Light Accent 3" w:uiPriority="46"/>
+    <w:lsdException w:name="Grid Table 2 Accent 3" w:uiPriority="47"/>
+    <w:lsdException w:name="Grid Table 3 Accent 3" w:uiPriority="48"/>
+    <w:lsdException w:name="Grid Table 4 Accent 3" w:uiPriority="49"/>
+    <w:lsdException w:name="Grid Table 5 Dark Accent 3" w:uiPriority="50"/>
+    <w:lsdException w:name="Grid Table 6 Colorful Accent 3" w:uiPriority="51"/>
+    <w:lsdException w:name="Grid Table 7 Colorful Accent 3" w:uiPriority="52"/>
+    <w:lsdException w:name="Grid Table 1 Light Accent 4" w:uiPriority="46"/>
+    <w:lsdException w:name="Grid Table 2 Accent 4" w:uiPriority="47"/>
+    <w:lsdException w:name="Grid Table 3 Accent 4" w:uiPriority="48"/>
+    <w:lsdException w:name="Grid Table 4 Accent 4" w:uiPriority="49"/>
+    <w:lsdException w:name="Grid Table 5 Dark Accent 4" w:uiPriority="50"/>
+    <w:lsdException w:name="Grid Table 6 Colorful Accent 4" w:uiPriority="51"/>
+    <w:lsdException w:name="Grid Table 7 Colorful Accent 4" w:uiPriority="52"/>
+    <w:lsdException w:name="Grid Table 1 Light Accent 5" w:uiPriority="46"/>
+    <w:lsdException w:name="Grid Table 2 Accent 5" w:uiPriority="47"/>
+    <w:lsdException w:name="Grid Table 3 Accent 5" w:uiPriority="48"/>
+    <w:lsdException w:name="Grid Table 4 Accent 5" w:uiPriority="49"/>
+    <w:lsdException w:name="Grid Table 5 Dark Accent 5" w:uiPriority="50"/>
+    <w:lsdException w:name="Grid Table 6 Colorful Accent 5" w:uiPriority="51"/>
+    <w:lsdException w:name="Grid Table 7 Colorful Accent 5" w:uiPriority="52"/>
+    <w:lsdException w:name="Grid Table 1 Light Accent 6" w:uiPriority="46"/>
+    <w:lsdException w:name="Grid Table 2 Accent 6" w:uiPriority="47"/>
+    <w:lsdException w:name="Grid Table 3 Accent 6" w:uiPriority="48"/>
+    <w:lsdException w:name="Grid Table 4 Accent 6" w:uiPriority="49"/>
+    <w:lsdException w:name="Grid Table 5 Dark Accent 6" w:uiPriority="50"/>
+    <w:lsdException w:name="Grid Table 6 Colorful Accent 6" w:uiPriority="51"/>
+    <w:lsdException w:name="Grid Table 7 Colorful Accent 6" w:uiPriority="52"/>
+    <w:lsdException w:name="List Table 1 Light" w:uiPriority="46"/>
+    <w:lsdException w:name="List Table 2" w:uiPriority="47"/>
+    <w:lsdException w:name="List Table 3" w:uiPriority="48"/>
+    <w:lsdException w:name="List Table 4" w:uiPriority="49"/>
+    <w:lsdException w:name="List Table 5 Dark" w:uiPriority="50"/>
+    <w:lsdException w:name="List Table 6 Colorful" w:uiPriority="51"/>
+    <w:lsdException w:name="List Table 7 Colorful" w:uiPriority="52"/>
+    <w:lsdException w:name="List Table 1 Light Accent 1" w:uiPriority="46"/>
+    <w:lsdException w:name="List Table 2 Accent 1" w:uiPriority="47"/>
+    <w:lsdException w:name="List Table 3 Accent 1" w:uiPriority="48"/>
+    <w:lsdException w:name="List Table 4 Accent 1" w:uiPriority="49"/>
+    <w:lsdException w:name="List Table 5 Dark Accent 1" w:uiPriority="50"/>
+    <w:lsdException w:name="List Table 6 Colorful Accent 1" w:uiPriority="51"/>
+    <w:lsdException w:name="List Table 7 Colorful Accent 1" w:uiPriority="52"/>
+    <w:lsdException w:name="List Table 1 Light Accent 2" w:uiPriority="46"/>
+    <w:lsdException w:name="List Table 2 Accent 2" w:uiPriority="47"/>
+    <w:lsdException w:name="List Table 3 Accent 2" w:uiPriority="48"/>
+    <w:lsdException w:name="List Table 4 Accent 2" w:uiPriority="49"/>
+    <w:lsdException w:name="List Table 5 Dark Accent 2" w:uiPriority="50"/>
+    <w:lsdException w:name="List Table 6 Colorful Accent 2" w:uiPriority="51"/>
+    <w:lsdException w:name="List Table 7 Colorful Accent 2" w:uiPriority="52"/>
+    <w:lsdException w:name="List Table 1 Light Accent 3" w:uiPriority="46"/>
+    <w:lsdException w:name="List Table 2 Accent 3" w:uiPriority="47"/>
+    <w:lsdException w:name="List Table 3 Accent 3" w:uiPriority="48"/>
+    <w:lsdException w:name="List Table 4 Accent 3" w:uiPriority="49"/>
+    <w:lsdException w:name="List Table 5 Dark Accent 3" w:uiPriority="50"/>
+    <w:lsdException w:name="List Table 6 Colorful Accent 3" w:uiPriority="51"/>
+    <w:lsdException w:name="List Table 7 Colorful Accent 3" w:uiPriority="52"/>
+    <w:lsdException w:name="List Table 1 Light Accent 4" w:uiPriority="46"/>
+    <w:lsdException w:name="List Table 2 Accent 4" w:uiPriority="47"/>
+    <w:lsdException w:name="List Table 3 Accent 4" w:uiPriority="48"/>
+    <w:lsdException w:name="List Table 4 Accent 4" w:uiPriority="49"/>
+    <w:lsdException w:name="List Table 5 Dark Accent 4" w:uiPriority="50"/>
+    <w:lsdException w:name="List Table 6 Colorful Accent 4" w:uiPriority="51"/>
+    <w:lsdException w:name="List Table 7 Colorful Accent 4" w:uiPriority="52"/>
+    <w:lsdException w:name="List Table 1 Light Accent 5" w:uiPriority="46"/>
+    <w:lsdException w:name="List Table 2 Accent 5" w:uiPriority="47"/>
+    <w:lsdException w:name="List Table 3 Accent 5" w:uiPriority="48"/>
+    <w:lsdException w:name="List Table 4 Accent 5" w:uiPriority="49"/>
+    <w:lsdException w:name="List Table 5 Dark Accent 5" w:uiPriority="50"/>
+    <w:lsdException w:name="List Table 6 Colorful Accent 5" w:uiPriority="51"/>
+    <w:lsdException w:name="List Table 7 Colorful Accent 5" w:uiPriority="52"/>
+    <w:lsdException w:name="List Table 1 Light Accent 6" w:uiPriority="46"/>
+    <w:lsdException w:name="List Table 2 Accent 6" w:uiPriority="47"/>
+    <w:lsdException w:name="List Table 3 Accent 6" w:uiPriority="48"/>
+    <w:lsdException w:name="List Table 4 Accent 6" w:uiPriority="49"/>
+    <w:lsdException w:name="List Table 5 Dark Accent 6" w:uiPriority="50"/>
+    <w:lsdException w:name="List Table 6 Colorful Accent 6" w:uiPriority="51"/>
+    <w:lsdException w:name="List Table 7 Colorful Accent 6" w:uiPriority="52"/>
+    <w:lsdException w:name="Mention" w:semiHidden="1" w:unhideWhenUsed="1"/>
   </w:latentStyles>
   <w:style w:type="paragraph" w:default="1" w:styleId="Standard">
     <w:name w:val="Normal"/>
@@ -2661,8 +2303,20 @@
   <a:extraClrSchemeLst/>
   <a:extLst>
     <a:ext uri="{05A4C25C-085E-4340-85A3-A5531E510DB2}">
-      <thm15:themeFamily xmlns:thm15="http://schemas.microsoft.com/office/thememl/2012/main" xmlns="" name="Office Theme" id="{62F939B6-93AF-4DB8-9C6B-D6C7DFDC589F}" vid="{4A3C46E8-61CC-4603-A589-7422A47A8E4A}"/>
+      <thm15:themeFamily xmlns:thm15="http://schemas.microsoft.com/office/thememl/2012/main" name="Office Theme" id="{62F939B6-93AF-4DB8-9C6B-D6C7DFDC589F}" vid="{4A3C46E8-61CC-4603-A589-7422A47A8E4A}"/>
     </a:ext>
   </a:extLst>
 </a:theme>
+</file>
+
+<file path=customXml/item1.xml><?xml version="1.0" encoding="utf-8"?>
+<b:Sources xmlns:b="http://schemas.openxmlformats.org/officeDocument/2006/bibliography" xmlns="http://schemas.openxmlformats.org/officeDocument/2006/bibliography" SelectedStyle="\APASixthEditionOfficeOnline.xsl" StyleName="APA" Version="6"/>
+</file>
+
+<file path=customXml/itemProps1.xml><?xml version="1.0" encoding="utf-8"?>
+<ds:datastoreItem xmlns:ds="http://schemas.openxmlformats.org/officeDocument/2006/customXml" ds:itemID="{C3388F4F-B4F3-458B-B1EF-96CD7EA26F95}">
+  <ds:schemaRefs>
+    <ds:schemaRef ds:uri="http://schemas.openxmlformats.org/officeDocument/2006/bibliography"/>
+  </ds:schemaRefs>
+</ds:datastoreItem>
 </file>
</xml_diff>